<commit_message>
add fig to manuscript and add effect size code for expt1
</commit_message>
<xml_diff>
--- a/manuscript/Testing_Expectancy_SF_RR.docx
+++ b/manuscript/Testing_Expectancy_SF_RR.docx
@@ -440,7 +440,7 @@
         <w:t xml:space="preserve">. The current research aims to investigate under what conditions disfluency is and is not beneficial for learning using Sans Forgetica as a proxy for perceptual disfluency.</w:t>
       </w:r>
     </w:p>
-    <w:bookmarkStart w:id="21" w:name="sans-forgetica"/>
+    <w:bookmarkStart w:id="22" w:name="sans-forgetica"/>
     <w:p>
       <w:pPr>
         <w:pStyle w:val="berschrift2"/>
@@ -463,7 +463,31 @@
         <w:t xml:space="preserve">(see Figure 1 for an example; Earp, 2018)</w:t>
       </w:r>
       <w:r>
-        <w:t xml:space="preserve">. The disfluent perceptual characteristics are thought to provide the optimal level of disfluency to produce a desirable effect on memory. This has led to extensive press coverage from major news outlets (e.g., NpR, Washington post), and to the development of browser extensions and OS applications that allow users to place content in the novel typeface. The question, of course, is whether Sans Forgetica merits such attention. As Carl Sagan famously said,</w:t>
+        <w:t xml:space="preserve">. The disfluent perceptual characteristics are thought to provide the optimal level of disfluency to produce a desirable effect on memory. This has led to extensive press coverage from major news outlets (e.g.,</w:t>
+      </w:r>
+      <w:r>
+        <w:t xml:space="preserve"> </w:t>
+      </w:r>
+      <w:r>
+        <w:rPr>
+          <w:i/>
+        </w:rPr>
+        <w:t xml:space="preserve">NPR</w:t>
+      </w:r>
+      <w:r>
+        <w:t xml:space="preserve">,</w:t>
+      </w:r>
+      <w:r>
+        <w:t xml:space="preserve"> </w:t>
+      </w:r>
+      <w:r>
+        <w:rPr>
+          <w:i/>
+        </w:rPr>
+        <w:t xml:space="preserve">Washington post</w:t>
+      </w:r>
+      <w:r>
+        <w:t xml:space="preserve">), and to the development of browser extensions and OS applications that allow users to place content in the novel typeface. The question, of course, is whether Sans Forgetica merits such attention. As Carl Sagan famously said,</w:t>
       </w:r>
       <w:r>
         <w:t xml:space="preserve"> </w:t>
@@ -492,6 +516,51 @@
         <w:pStyle w:val="Textkrper"/>
       </w:pPr>
       <w:r>
+        <w:drawing>
+          <wp:inline>
+            <wp:extent cx="5969000" cy="5969000"/>
+            <wp:effectExtent b="0" l="0" r="0" t="0"/>
+            <wp:docPr descr="Figure 1.   Example of Sans Forgetica (right) and Arial (left). Sans Forgetica is licensed under the Creative Commons Attribution-NonCommercial License (CC BY-NC; https:// creativecommons.org/licenses/by-nc/3.0/)" title="" id="1" name="Picture"/>
+            <a:graphic>
+              <a:graphicData uri="http://schemas.openxmlformats.org/drawingml/2006/picture">
+                <pic:pic>
+                  <pic:nvPicPr>
+                    <pic:cNvPr descr="/Users/jgeller1/Desktop/SF-Testing-New1/manuscript/engine-machine-sf.png" id="0" name="Picture"/>
+                    <pic:cNvPicPr>
+                      <a:picLocks noChangeArrowheads="1" noChangeAspect="1"/>
+                    </pic:cNvPicPr>
+                  </pic:nvPicPr>
+                  <pic:blipFill>
+                    <a:blip r:embed="rId21"/>
+                    <a:stretch>
+                      <a:fillRect/>
+                    </a:stretch>
+                  </pic:blipFill>
+                  <pic:spPr bwMode="auto">
+                    <a:xfrm>
+                      <a:off x="0" y="0"/>
+                      <a:ext cx="5969000" cy="5969000"/>
+                    </a:xfrm>
+                    <a:prstGeom prst="rect">
+                      <a:avLst/>
+                    </a:prstGeom>
+                    <a:noFill/>
+                    <a:ln w="9525">
+                      <a:noFill/>
+                      <a:headEnd/>
+                      <a:tailEnd/>
+                    </a:ln>
+                  </pic:spPr>
+                </pic:pic>
+              </a:graphicData>
+            </a:graphic>
+          </wp:inline>
+        </w:drawing>
+      </w:r>
+      <w:r>
+        <w:t xml:space="preserve"> </w:t>
+      </w:r>
+      <w:r>
         <w:t xml:space="preserve">Two recent studies provide some initial evidence against the aforementioned claim.</w:t>
       </w:r>
       <w:r>
@@ -543,8 +612,8 @@
         <w:t xml:space="preserve">contributed to the debate with three preregistered experiments (N = 820) finding, similar to Taylor[2020], Sans Forgetica did not enhance memory for weakly related cue-target pairs (Experiment 1), a complex prose passage (Experiment 2), or a yes/no recognition memory test (Experiment 3). Taken together, two independent laboratories conducting seven experiments with well over 1500 participants make for a compelling argument that there is little, if any, evidence that Sans Forgetica qualifies as a desirable difficulty.</w:t>
       </w:r>
     </w:p>
-    <w:bookmarkEnd w:id="21"/>
-    <w:bookmarkStart w:id="22" w:name="Xbf2c1abe516de61657a37a845dd385805d6a35c"/>
+    <w:bookmarkEnd w:id="22"/>
+    <w:bookmarkStart w:id="23" w:name="Xbf2c1abe516de61657a37a845dd385805d6a35c"/>
     <w:p>
       <w:pPr>
         <w:pStyle w:val="berschrift2"/>
@@ -756,8 +825,8 @@
         <w:t xml:space="preserve">.</w:t>
       </w:r>
     </w:p>
-    <w:bookmarkEnd w:id="22"/>
-    <w:bookmarkStart w:id="23" w:name="X2b4c9e854a641b9fe6e24f732eaa0eade3a490d"/>
+    <w:bookmarkEnd w:id="23"/>
+    <w:bookmarkStart w:id="24" w:name="X2b4c9e854a641b9fe6e24f732eaa0eade3a490d"/>
     <w:p>
       <w:pPr>
         <w:pStyle w:val="berschrift2"/>
@@ -851,8 +920,8 @@
         <w:t xml:space="preserve">. The rapid presentation of the word along with the presentation of the mask renders visual information insufficient to recognize the word correctly, leading to greater higher-level processing. It is this feedback that results in better memory for stimuli. While more research is needed on the mechanism(s) of perceptual disfluency, it is clear that both the metacognitive account and compensatory processing account emphasize the importance of higher-level semantic or metacognitive processes in producing the positive effects of perceptual disfluency on memory.</w:t>
       </w:r>
     </w:p>
-    <w:bookmarkEnd w:id="23"/>
-    <w:bookmarkStart w:id="24" w:name="Xb86cce28677de225ef5619bd4fd5f1f31ce6fbe"/>
+    <w:bookmarkEnd w:id="24"/>
+    <w:bookmarkStart w:id="25" w:name="Xb86cce28677de225ef5619bd4fd5f1f31ce6fbe"/>
     <w:p>
       <w:pPr>
         <w:pStyle w:val="berschrift2"/>
@@ -1067,8 +1136,8 @@
         <w:t xml:space="preserve">, with a stronger perceptually disfluent manipulation (i.e., masking), demonstrated that testing expectancy can moderate the disfluency effect. Looking at the impact of item-by-item judgments of learning (JOLs) and list-wide JOLs, which are normally confounded with test expectancy, they found that under conditions where there was low testing expectancy and list-wide JOLs were used, a disfluency effect appeared. Given this, it is possible, then, the failure to find some disfluency effects (such as with Sans Forgetica) might only arise under low test expectancy. The proposed experiments more directly test this hypothesis.</w:t>
       </w:r>
     </w:p>
-    <w:bookmarkEnd w:id="24"/>
-    <w:bookmarkStart w:id="25" w:name="the-current-experiments"/>
+    <w:bookmarkEnd w:id="25"/>
+    <w:bookmarkStart w:id="26" w:name="the-current-experiments"/>
     <w:p>
       <w:pPr>
         <w:pStyle w:val="berschrift2"/>
@@ -1085,8 +1154,8 @@
         <w:t xml:space="preserve">The empirical work reported here was designed to investigate the effect of Sans Forgetica on memory for words and whether observation of a perceptual disfluency effect depends on testing expectancy. To this end, the present article focused on the procedures used by Geller et al. (2020) and Eskenazi and Nix (2020) with an eye towards those features on which the two studies methodologically differed. Namely, the present studies attempted to examine if perceptual disfluency is really a desirable difficulty, but is countervailed by other memory influences, such as testing expectancy, which might negate the effect. If testing expectancy is found to moderate the disfluency effect, it would have important theoretical implications as it would provide an important moderating factor for researchers doing work in this domain. Further, it would support accounts suggesting that encoding difficulty brought forth by perceptual disfluency arises from an attentional mechanism that leads to deeper, more effortful, processing. Conversely, if we do not find a disfluency effect with Sans Forgetica that would also be useful from a theoretical perspective. The failure to find a disfluency effect would further drive the nail into the coffin of perceptual disfluency as a desirable difficulty. To this end, the current research aims to examine testing expectancy as a potential boundary condition of the disfluency effect in recognition memory and cued recall using Sans Foregtica.</w:t>
       </w:r>
     </w:p>
-    <w:bookmarkEnd w:id="25"/>
-    <w:bookmarkStart w:id="42" w:name="experiment-1"/>
+    <w:bookmarkEnd w:id="26"/>
+    <w:bookmarkStart w:id="43" w:name="experiment-1"/>
     <w:p>
       <w:pPr>
         <w:pStyle w:val="berschrift1"/>
@@ -1147,7 +1216,7 @@
         <w:t xml:space="preserve">. Finding a null effect of perceptual disfluency in the high test expectancy group would replicate the findings from Geller et al. (2020; Experiment 3). Further, we predicted that we would not see JOL differences as a function of Typeface or Testing Expectancy. Finally, with respect to study times, we predicted we would see longer study times for Sans Forgetica, but only in the low test expectancy group.</w:t>
       </w:r>
     </w:p>
-    <w:bookmarkStart w:id="35" w:name="method"/>
+    <w:bookmarkStart w:id="36" w:name="method"/>
     <w:p>
       <w:pPr>
         <w:pStyle w:val="berschrift2"/>
@@ -1166,7 +1235,7 @@
       <w:r>
         <w:t xml:space="preserve"> </w:t>
       </w:r>
-      <w:hyperlink r:id="rId26">
+      <w:hyperlink r:id="rId27">
         <w:r>
           <w:rPr>
             <w:rStyle w:val="Hyperlink"/>
@@ -1180,7 +1249,7 @@
       <w:r>
         <w:t xml:space="preserve"> </w:t>
       </w:r>
-      <w:hyperlink r:id="rId27">
+      <w:hyperlink r:id="rId28">
         <w:r>
           <w:rPr>
             <w:rStyle w:val="Hyperlink"/>
@@ -1192,7 +1261,7 @@
         <w:t xml:space="preserve">.</w:t>
       </w:r>
     </w:p>
-    <w:bookmarkStart w:id="29" w:name="participants"/>
+    <w:bookmarkStart w:id="30" w:name="participants"/>
     <w:p>
       <w:pPr>
         <w:pStyle w:val="berschrift3"/>
@@ -1243,7 +1312,7 @@
       <w:r>
         <w:t xml:space="preserve"> </w:t>
       </w:r>
-      <w:hyperlink r:id="rId28">
+      <w:hyperlink r:id="rId29">
         <w:r>
           <w:rPr>
             <w:rStyle w:val="Hyperlink"/>
@@ -1255,8 +1324,8 @@
         <w:t xml:space="preserve">.</w:t>
       </w:r>
     </w:p>
-    <w:bookmarkEnd w:id="29"/>
-    <w:bookmarkStart w:id="30" w:name="design"/>
+    <w:bookmarkEnd w:id="30"/>
+    <w:bookmarkStart w:id="31" w:name="design"/>
     <w:p>
       <w:pPr>
         <w:pStyle w:val="berschrift3"/>
@@ -1273,8 +1342,8 @@
         <w:t xml:space="preserve">per our pre-registration, d’, JOLs, and study times were analyzed with a 2 (Typeface: Arial vs. Sans Forgetica) × 2 (Testing Expectancy: High vs. Low) mixed analysis of variance (ANOVA).</w:t>
       </w:r>
     </w:p>
-    <w:bookmarkEnd w:id="30"/>
-    <w:bookmarkStart w:id="33" w:name="procedure"/>
+    <w:bookmarkEnd w:id="31"/>
+    <w:bookmarkStart w:id="34" w:name="procedure"/>
     <w:p>
       <w:pPr>
         <w:pStyle w:val="berschrift3"/>
@@ -1373,7 +1442,7 @@
       <w:r>
         <w:t xml:space="preserve"> </w:t>
       </w:r>
-      <w:hyperlink r:id="rId31">
+      <w:hyperlink r:id="rId32">
         <w:r>
           <w:rPr>
             <w:rStyle w:val="Hyperlink"/>
@@ -1387,7 +1456,7 @@
       <w:r>
         <w:t xml:space="preserve"> </w:t>
       </w:r>
-      <w:hyperlink r:id="rId32">
+      <w:hyperlink r:id="rId33">
         <w:r>
           <w:rPr>
             <w:rStyle w:val="Hyperlink"/>
@@ -1467,8 +1536,8 @@
         <w:t xml:space="preserve">). Old words occurred in their original typeface, and following the counterbalancing procedure, each of the new words was presented in either Arial typeface or Sans Forgetica typeface. All words were individually randomized for each participant during both the study and test phases and progress was self-paced. After the experiment, participants were debriefed. The entire experiment lasted approximately 15 minutes.</w:t>
       </w:r>
     </w:p>
-    <w:bookmarkEnd w:id="33"/>
-    <w:bookmarkStart w:id="34" w:name="analysis-plan"/>
+    <w:bookmarkEnd w:id="34"/>
+    <w:bookmarkStart w:id="35" w:name="analysis-plan"/>
     <w:p>
       <w:pPr>
         <w:pStyle w:val="berschrift3"/>
@@ -1585,9 +1654,9 @@
         <w:t xml:space="preserve">. See the appendix for a list of all R packages used.</w:t>
       </w:r>
     </w:p>
-    <w:bookmarkEnd w:id="34"/>
     <w:bookmarkEnd w:id="35"/>
-    <w:bookmarkStart w:id="41" w:name="results-and-discussion"/>
+    <w:bookmarkEnd w:id="36"/>
+    <w:bookmarkStart w:id="42" w:name="results-and-discussion"/>
     <w:p>
       <w:pPr>
         <w:pStyle w:val="berschrift2"/>
@@ -1596,7 +1665,7 @@
         <w:t xml:space="preserve">Results and Discussion</w:t>
       </w:r>
     </w:p>
-    <w:bookmarkStart w:id="36" w:name="recognition-memory"/>
+    <w:bookmarkStart w:id="37" w:name="recognition-memory"/>
     <w:p>
       <w:pPr>
         <w:pStyle w:val="berschrift3"/>
@@ -1855,79 +1924,86 @@
       <w:r>
         <w:t xml:space="preserve">&lt; .001,</w:t>
       </w:r>
-      <w:r>
-        <w:t xml:space="preserve"> </w:t>
-      </w:r>
-      <w:r>
-        <w:rPr>
-          <w:i/>
-        </w:rPr>
-        <w:t xml:space="preserve">d</w:t>
+      <m:oMath>
+        <m:sSub>
+          <m:e>
+            <m:r>
+              <m:t>d</m:t>
+            </m:r>
+          </m:e>
+          <m:sub>
+            <m:r>
+              <m:t>a</m:t>
+            </m:r>
+            <m:r>
+              <m:t>v</m:t>
+            </m:r>
+          </m:sub>
+        </m:sSub>
+      </m:oMath>
+      <w:r>
+        <w:t xml:space="preserve"> </w:t>
+      </w:r>
+      <w:r>
+        <w:t xml:space="preserve">= 0.30, 95 % CI [0.12, 0.49]. In the high test expectancy group, there was substantial evidence for no difference between typefaces,</w:t>
+      </w:r>
+      <w:r>
+        <w:t xml:space="preserve"> </w:t>
+      </w:r>
+      <w:r>
+        <w:rPr>
+          <w:i/>
+        </w:rPr>
+        <w:t xml:space="preserve">F</w:t>
+      </w:r>
+      <w:r>
+        <w:t xml:space="preserve">(1, 229) = 0.716,</w:t>
+      </w:r>
+      <w:r>
+        <w:t xml:space="preserve"> </w:t>
+      </w:r>
+      <w:r>
+        <w:rPr>
+          <w:i/>
+        </w:rPr>
+        <w:t xml:space="preserve">p</w:t>
+      </w:r>
+      <w:r>
+        <w:t xml:space="preserve"> </w:t>
+      </w:r>
+      <w:r>
+        <w:t xml:space="preserve">= .398,</w:t>
+      </w:r>
+      <m:oMath>
+        <m:sSub>
+          <m:e>
+            <m:r>
+              <m:t>d</m:t>
+            </m:r>
+          </m:e>
+          <m:sub>
+            <m:r>
+              <m:t>a</m:t>
+            </m:r>
+            <m:r>
+              <m:t>v</m:t>
+            </m:r>
+            <m:r>
+              <m:t>g</m:t>
+            </m:r>
+          </m:sub>
+        </m:sSub>
+      </m:oMath>
+      <w:r>
+        <w:t xml:space="preserve"> </w:t>
+      </w:r>
+      <w:r>
+        <w:t xml:space="preserve">= 0.07, 95 % CI [-0.11, 0.25], BF</w:t>
       </w:r>
       <w:r>
         <w:rPr>
           <w:vertAlign w:val="subscript"/>
         </w:rPr>
-        <w:t xml:space="preserve">avg</w:t>
-      </w:r>
-      <w:r>
-        <w:t xml:space="preserve"> </w:t>
-      </w:r>
-      <w:r>
-        <w:t xml:space="preserve">= 0.31. In the high test expectancy group, there was substantial evidence for no difference between typefaces,</w:t>
-      </w:r>
-      <w:r>
-        <w:t xml:space="preserve"> </w:t>
-      </w:r>
-      <w:r>
-        <w:rPr>
-          <w:i/>
-        </w:rPr>
-        <w:t xml:space="preserve">F</w:t>
-      </w:r>
-      <w:r>
-        <w:t xml:space="preserve">(1, 229) = 0.716,</w:t>
-      </w:r>
-      <w:r>
-        <w:t xml:space="preserve"> </w:t>
-      </w:r>
-      <w:r>
-        <w:rPr>
-          <w:i/>
-        </w:rPr>
-        <w:t xml:space="preserve">p</w:t>
-      </w:r>
-      <w:r>
-        <w:t xml:space="preserve"> </w:t>
-      </w:r>
-      <w:r>
-        <w:t xml:space="preserve">= .398,</w:t>
-      </w:r>
-      <w:r>
-        <w:t xml:space="preserve"> </w:t>
-      </w:r>
-      <w:r>
-        <w:rPr>
-          <w:i/>
-        </w:rPr>
-        <w:t xml:space="preserve">d</w:t>
-      </w:r>
-      <w:r>
-        <w:rPr>
-          <w:vertAlign w:val="subscript"/>
-        </w:rPr>
-        <w:t xml:space="preserve">avg</w:t>
-      </w:r>
-      <w:r>
-        <w:t xml:space="preserve"> </w:t>
-      </w:r>
-      <w:r>
-        <w:t xml:space="preserve">= 0.07, BF</w:t>
-      </w:r>
-      <w:r>
-        <w:rPr>
-          <w:vertAlign w:val="subscript"/>
-        </w:rPr>
         <w:t xml:space="preserve">01</w:t>
       </w:r>
       <w:r>
@@ -1937,8 +2013,8 @@
         <w:t xml:space="preserve">= 5.83.</w:t>
       </w:r>
     </w:p>
-    <w:bookmarkEnd w:id="36"/>
-    <w:bookmarkStart w:id="37" w:name="jols"/>
+    <w:bookmarkEnd w:id="37"/>
+    <w:bookmarkStart w:id="38" w:name="jols"/>
     <w:p>
       <w:pPr>
         <w:pStyle w:val="berschrift3"/>
@@ -2162,8 +2238,8 @@
         <w:t xml:space="preserve">&lt; .001. Compared to a main effects-only model, there was substantial evidence for no interaction (BF = 7.28).</w:t>
       </w:r>
     </w:p>
-    <w:bookmarkEnd w:id="37"/>
-    <w:bookmarkStart w:id="40" w:name="study-times"/>
+    <w:bookmarkEnd w:id="38"/>
+    <w:bookmarkStart w:id="41" w:name="study-times"/>
     <w:p>
       <w:pPr>
         <w:pStyle w:val="berschrift3"/>
@@ -2183,7 +2259,7 @@
         <w:rPr>
           <w:rStyle w:val="Funotenzeichen"/>
         </w:rPr>
-        <w:footnoteReference w:id="38"/>
+        <w:footnoteReference w:id="39"/>
       </w:r>
       <w:r>
         <w:t xml:space="preserve"> </w:t>
@@ -2439,18 +2515,18 @@
           <wp:inline>
             <wp:extent cx="5969000" cy="6963833"/>
             <wp:effectExtent b="0" l="0" r="0" t="0"/>
-            <wp:docPr descr="Figure 1.   A. Participant accuracy (dots), box plots (medians and interquartile ranges), and label means for memory sensitivity (d’) as a function of Typeface and Testing Expectancy in Experiment 1. B. Raincloud plots (Allen et al., 2019) for difference scores, with labeled means and bootstrapped 95% CIs, as a function of Test Expectancy in Experiment 1. C. Participant accuracy (dots), box plots (medians and interquartile ranges), and labeled means for JOLs as a function of Typeface and Testing Expectancy in Experimenr 1. D. Raincloud plots (Allen et al., 2019) for JOL difference scores, with labeled means and bootstrapped 95%CIs, as a function of Test Expectancy in Experiment 1. E. Participant accuracy (dots), box plots (medians and interquartile ranges), and labeled means for study times (log-transformed) as a function of Typeface and Testing Expectancy in Experiment 1. F. Raincloud plots (Allen et al., 2019) for study time difference scores, with labeled means and bootstrapped 95% CIs, as a function of Test Expectancy in Experiment 1" title="" id="1" name="Picture"/>
+            <wp:docPr descr="Figure 2.   A. Participant accuracy (dots), box plots (medians and interquartile ranges), and label means for memory sensitivity (d’) as a function of Typeface and Testing Expectancy in Experiment 1. B. Raincloud plots (Allen et al., 2019) for difference scores, with labeled means and bootstrapped 95% CIs, as a function of Test Expectancy in Experiment 1. C. Participant accuracy (dots), box plots (medians and interquartile ranges), and labeled means for JOLs as a function of Typeface and Testing Expectancy in Experimenr 1. D. Raincloud plots (Allen et al., 2019) for JOL difference scores, with labeled means and bootstrapped 95%CIs, as a function of Test Expectancy in Experiment 1. E. Participant accuracy (dots), box plots (medians and interquartile ranges), and labeled means for study times (log-transformed) as a function of Typeface and Testing Expectancy in Experiment 1. F. Raincloud plots (Allen et al., 2019) for study time difference scores, with labeled means and bootstrapped 95% CIs, as a function of Test Expectancy in Experiment 1" title="" id="1" name="Picture"/>
             <a:graphic>
               <a:graphicData uri="http://schemas.openxmlformats.org/drawingml/2006/picture">
                 <pic:pic>
                   <pic:nvPicPr>
-                    <pic:cNvPr descr="Testing_Expectancy_SF_RR_files/figure-docx/unnamed-chunk-19-1.png" id="0" name="Picture"/>
+                    <pic:cNvPr descr="Testing_Expectancy_SF_RR_files/figure-docx/unnamed-chunk-20-1.png" id="0" name="Picture"/>
                     <pic:cNvPicPr>
                       <a:picLocks noChangeArrowheads="1" noChangeAspect="1"/>
                     </pic:cNvPicPr>
                   </pic:nvPicPr>
                   <pic:blipFill>
-                    <a:blip r:embed="rId39"/>
+                    <a:blip r:embed="rId40"/>
                     <a:stretch>
                       <a:fillRect/>
                     </a:stretch>
@@ -2494,7 +2570,7 @@
         <w:rPr>
           <w:i/>
         </w:rPr>
-        <w:t xml:space="preserve">1.  </w:t>
+        <w:t xml:space="preserve">2.  </w:t>
       </w:r>
       <w:r>
         <w:t xml:space="preserve"> </w:t>
@@ -2503,10 +2579,10 @@
         <w:t xml:space="preserve">A. Participant accuracy (dots), box plots (medians and interquartile ranges), and label means for memory sensitivity (d’) as a function of Typeface and Testing Expectancy in Experiment 1. B. Raincloud plots (Allen et al., 2019) for difference scores, with labeled means and bootstrapped 95% CIs, as a function of Test Expectancy in Experiment 1. C. Participant accuracy (dots), box plots (medians and interquartile ranges), and labeled means for JOLs as a function of Typeface and Testing Expectancy in Experimenr 1. D. Raincloud plots (Allen et al., 2019) for JOL difference scores, with labeled means and bootstrapped 95%CIs, as a function of Test Expectancy in Experiment 1. E. Participant accuracy (dots), box plots (medians and interquartile ranges), and labeled means for study times (log-transformed) as a function of Typeface and Testing Expectancy in Experiment 1. F. Raincloud plots (Allen et al., 2019) for study time difference scores, with labeled means and bootstrapped 95% CIs, as a function of Test Expectancy in Experiment 1</w:t>
       </w:r>
     </w:p>
-    <w:bookmarkEnd w:id="40"/>
     <w:bookmarkEnd w:id="41"/>
     <w:bookmarkEnd w:id="42"/>
-    <w:bookmarkStart w:id="56" w:name="experiment-2"/>
+    <w:bookmarkEnd w:id="43"/>
+    <w:bookmarkStart w:id="57" w:name="experiment-2"/>
     <w:p>
       <w:pPr>
         <w:pStyle w:val="berschrift1"/>
@@ -2523,7 +2599,7 @@
         <w:t xml:space="preserve">In Experiment 2, we used weakly related cue-target pairs from Geller et al. (2020; Experiment 1). In that experiment, participants were told about the upcoming memory test, and there was strong evidence against there being a Sans Forgetica effect (BF &gt; 100). In the present experiment, we set out to examine whether this null effect persists regardless of test expectancy. That is, when test expectancy is low, will we again observe a Sans Forgetica effect with cued recall?</w:t>
       </w:r>
     </w:p>
-    <w:bookmarkStart w:id="49" w:name="methods"/>
+    <w:bookmarkStart w:id="50" w:name="methods"/>
     <w:p>
       <w:pPr>
         <w:pStyle w:val="berschrift2"/>
@@ -2542,7 +2618,7 @@
       <w:r>
         <w:t xml:space="preserve"> </w:t>
       </w:r>
-      <w:hyperlink r:id="rId43">
+      <w:hyperlink r:id="rId44">
         <w:r>
           <w:rPr>
             <w:rStyle w:val="Hyperlink"/>
@@ -2556,7 +2632,7 @@
       <w:r>
         <w:t xml:space="preserve"> </w:t>
       </w:r>
-      <w:hyperlink r:id="rId27">
+      <w:hyperlink r:id="rId28">
         <w:r>
           <w:rPr>
             <w:rStyle w:val="Hyperlink"/>
@@ -2568,7 +2644,7 @@
         <w:t xml:space="preserve">.</w:t>
       </w:r>
     </w:p>
-    <w:bookmarkStart w:id="44" w:name="participants-1"/>
+    <w:bookmarkStart w:id="45" w:name="participants-1"/>
     <w:p>
       <w:pPr>
         <w:pStyle w:val="berschrift3"/>
@@ -2585,8 +2661,8 @@
         <w:t xml:space="preserve">We preregistered and collected a sample size of 232 participants. Participants were recruited on Amazon’s Mechanical Turk (MTurk) platform, all of whom completed the experiment through Pavlovia (Pavolvia.org). In order to participate in the study, participants had to be native-English speakers, live in the United States, and no record of participating in previous studied offered by the researcher.</w:t>
       </w:r>
     </w:p>
-    <w:bookmarkEnd w:id="44"/>
-    <w:bookmarkStart w:id="45" w:name="design-1"/>
+    <w:bookmarkEnd w:id="45"/>
+    <w:bookmarkStart w:id="46" w:name="design-1"/>
     <w:p>
       <w:pPr>
         <w:pStyle w:val="berschrift3"/>
@@ -2603,8 +2679,8 @@
         <w:t xml:space="preserve">Per our pre-registration, accuracy, JOLs, and study times were analyzed with a mixed factorial design with typeface (Arial vs. Sans Forgetica) manipulated within-participants and test expectancy (High vs. Low) manipulated between participants.</w:t>
       </w:r>
     </w:p>
-    <w:bookmarkEnd w:id="45"/>
-    <w:bookmarkStart w:id="47" w:name="materials-and-procedure"/>
+    <w:bookmarkEnd w:id="46"/>
+    <w:bookmarkStart w:id="48" w:name="materials-and-procedure"/>
     <w:p>
       <w:pPr>
         <w:pStyle w:val="berschrift3"/>
@@ -2682,7 +2758,7 @@
       <w:r>
         <w:t xml:space="preserve"> </w:t>
       </w:r>
-      <w:hyperlink r:id="rId46">
+      <w:hyperlink r:id="rId47">
         <w:r>
           <w:rPr>
             <w:rStyle w:val="Hyperlink"/>
@@ -2694,8 +2770,8 @@
         <w:t xml:space="preserve">. The experiment consisted of four phases: encoding phase, JOL phase, distractor phase, and test phase. Similar to Experiment 1, some participants were told about an upcoming memory test while others were not. During the encoding phase, each participant was presented with a series of word pairs randomly, one at time with the cue always presented in Arial on the left hand side and the target word presented in either a disfluent typeface (Sans Forgetica) or a fluent typeface (Arial), on the right hand side. Typefaces of the target words were randomly intermixed. The encoding phase was self-paced: Participants were instructed to press a button of the screen after reading each word. Like Experiment 1, participants then made two list-wide JOLs. Following a short distractor task (3 min), participants were given a cued recall test which began with instructions for the test. Each trial started with the presentation of a cue from the encoding phase, in lowercase letters, to participants one at a time. Participants were instructed to type in the corresponding target (or guess if they could not remember). The test phase was self-paced. All cues were presented in Arial font. The entire experiment lasted approximately 10 minutes.</w:t>
       </w:r>
     </w:p>
-    <w:bookmarkEnd w:id="47"/>
-    <w:bookmarkStart w:id="48" w:name="scoring"/>
+    <w:bookmarkEnd w:id="48"/>
+    <w:bookmarkStart w:id="49" w:name="scoring"/>
     <w:p>
       <w:pPr>
         <w:pStyle w:val="berschrift3"/>
@@ -2721,9 +2797,9 @@
         <w:t xml:space="preserve">. The lrd package provides an automated way to score word responses. A partial match threshold of 80% was used to determine whether a typed response was correct or not.</w:t>
       </w:r>
     </w:p>
-    <w:bookmarkEnd w:id="48"/>
     <w:bookmarkEnd w:id="49"/>
-    <w:bookmarkStart w:id="55" w:name="results-and-discussion-1"/>
+    <w:bookmarkEnd w:id="50"/>
+    <w:bookmarkStart w:id="56" w:name="results-and-discussion-1"/>
     <w:p>
       <w:pPr>
         <w:pStyle w:val="berschrift2"/>
@@ -2732,7 +2808,7 @@
         <w:t xml:space="preserve">Results and Discussion</w:t>
       </w:r>
     </w:p>
-    <w:bookmarkStart w:id="50" w:name="cued-recall"/>
+    <w:bookmarkStart w:id="51" w:name="cued-recall"/>
     <w:p>
       <w:pPr>
         <w:pStyle w:val="berschrift3"/>
@@ -2994,76 +3070,95 @@
       <w:r>
         <w:t xml:space="preserve"> </w:t>
       </w:r>
-      <w:r>
-        <w:rPr>
-          <w:i/>
-        </w:rPr>
-        <w:t xml:space="preserve">d</w:t>
+      <m:oMath>
+        <m:sSub>
+          <m:e>
+            <m:r>
+              <m:t>d</m:t>
+            </m:r>
+          </m:e>
+          <m:sub>
+            <m:r>
+              <m:t>a</m:t>
+            </m:r>
+            <m:r>
+              <m:t>v</m:t>
+            </m:r>
+            <m:r>
+              <m:t>g</m:t>
+            </m:r>
+          </m:sub>
+        </m:sSub>
+      </m:oMath>
+      <w:r>
+        <w:t xml:space="preserve"> </w:t>
+      </w:r>
+      <w:r>
+        <w:t xml:space="preserve">= 0.36, 95 % CI [-0.55, -0.18]; In the high test expectancy group, there was substantial evidence that there was no difference between Sans Forgetica and Arial,</w:t>
+      </w:r>
+      <w:r>
+        <w:t xml:space="preserve"> </w:t>
+      </w:r>
+      <w:r>
+        <w:rPr>
+          <w:i/>
+        </w:rPr>
+        <w:t xml:space="preserve">t</w:t>
+      </w:r>
+      <w:r>
+        <w:t xml:space="preserve"> </w:t>
+      </w:r>
+      <w:r>
+        <w:t xml:space="preserve">= 0.287,</w:t>
+      </w:r>
+      <w:r>
+        <w:t xml:space="preserve"> </w:t>
+      </w:r>
+      <w:r>
+        <w:rPr>
+          <w:i/>
+        </w:rPr>
+        <w:t xml:space="preserve">p</w:t>
+      </w:r>
+      <w:r>
+        <w:t xml:space="preserve"> </w:t>
+      </w:r>
+      <w:r>
+        <w:t xml:space="preserve">= .778,</w:t>
+      </w:r>
+      <w:r>
+        <w:t xml:space="preserve"> </w:t>
+      </w:r>
+      <m:oMath>
+        <m:sSub>
+          <m:e>
+            <m:r>
+              <m:t>d</m:t>
+            </m:r>
+          </m:e>
+          <m:sub>
+            <m:r>
+              <m:t>a</m:t>
+            </m:r>
+            <m:r>
+              <m:t>v</m:t>
+            </m:r>
+            <m:r>
+              <m:t>g</m:t>
+            </m:r>
+          </m:sub>
+        </m:sSub>
+      </m:oMath>
+      <w:r>
+        <w:t xml:space="preserve"> </w:t>
+      </w:r>
+      <w:r>
+        <w:t xml:space="preserve">= 0.03, 95 % CI [-0.21, 0.16],BF</w:t>
       </w:r>
       <w:r>
         <w:rPr>
           <w:vertAlign w:val="subscript"/>
         </w:rPr>
-        <w:t xml:space="preserve">avg</w:t>
-      </w:r>
-      <w:r>
-        <w:t xml:space="preserve">= 0.38; In the high test expectancy group, there was substantial evidence that there was no difference between Sans Forgetica and Arial,</w:t>
-      </w:r>
-      <w:r>
-        <w:t xml:space="preserve"> </w:t>
-      </w:r>
-      <w:r>
-        <w:rPr>
-          <w:i/>
-        </w:rPr>
-        <w:t xml:space="preserve">t</w:t>
-      </w:r>
-      <w:r>
-        <w:t xml:space="preserve"> </w:t>
-      </w:r>
-      <w:r>
-        <w:t xml:space="preserve">= 0.287,</w:t>
-      </w:r>
-      <w:r>
-        <w:t xml:space="preserve"> </w:t>
-      </w:r>
-      <w:r>
-        <w:rPr>
-          <w:i/>
-        </w:rPr>
-        <w:t xml:space="preserve">p</w:t>
-      </w:r>
-      <w:r>
-        <w:t xml:space="preserve"> </w:t>
-      </w:r>
-      <w:r>
-        <w:t xml:space="preserve">= .778,</w:t>
-      </w:r>
-      <w:r>
-        <w:t xml:space="preserve"> </w:t>
-      </w:r>
-      <w:r>
-        <w:rPr>
-          <w:i/>
-        </w:rPr>
-        <w:t xml:space="preserve">d</w:t>
-      </w:r>
-      <w:r>
-        <w:rPr>
-          <w:vertAlign w:val="subscript"/>
-        </w:rPr>
-        <w:t xml:space="preserve">avg</w:t>
-      </w:r>
-      <w:r>
-        <w:t xml:space="preserve"> </w:t>
-      </w:r>
-      <w:r>
-        <w:t xml:space="preserve">= 0.02, BF</w:t>
-      </w:r>
-      <w:r>
-        <w:rPr>
-          <w:vertAlign w:val="subscript"/>
-        </w:rPr>
         <w:t xml:space="preserve">01</w:t>
       </w:r>
       <w:r>
@@ -3073,8 +3168,8 @@
         <w:t xml:space="preserve">= 9.31.</w:t>
       </w:r>
     </w:p>
-    <w:bookmarkEnd w:id="50"/>
-    <w:bookmarkStart w:id="51" w:name="jols-1"/>
+    <w:bookmarkEnd w:id="51"/>
+    <w:bookmarkStart w:id="52" w:name="jols-1"/>
     <w:p>
       <w:pPr>
         <w:pStyle w:val="berschrift3"/>
@@ -3297,45 +3392,61 @@
       <w:r>
         <w:t xml:space="preserve">&lt; .029. A Bayesian analysis revealed that the interaction model was strongly preferred to the main effects-only model (BF &gt; 100). Planned comparisons revealed that the JOL effect was larger in the low test expectancy group (</w:t>
       </w:r>
-      <w:r>
-        <w:rPr>
-          <w:i/>
-        </w:rPr>
-        <w:t xml:space="preserve">d</w:t>
-      </w:r>
-      <w:r>
-        <w:rPr>
-          <w:vertAlign w:val="subscript"/>
-        </w:rPr>
-        <w:t xml:space="preserve">avg</w:t>
-      </w:r>
-      <w:r>
-        <w:t xml:space="preserve"> </w:t>
-      </w:r>
-      <w:r>
-        <w:t xml:space="preserve">= 1.21) than in the high test expectancy group (</w:t>
-      </w:r>
-      <w:r>
-        <w:rPr>
-          <w:i/>
-        </w:rPr>
-        <w:t xml:space="preserve">d</w:t>
-      </w:r>
-      <w:r>
-        <w:rPr>
-          <w:vertAlign w:val="subscript"/>
-        </w:rPr>
-        <w:t xml:space="preserve">avg</w:t>
-      </w:r>
-      <w:r>
-        <w:t xml:space="preserve"> </w:t>
-      </w:r>
-      <w:r>
-        <w:t xml:space="preserve">= 0.72).</w:t>
-      </w:r>
-    </w:p>
-    <w:bookmarkEnd w:id="51"/>
-    <w:bookmarkStart w:id="54" w:name="study-times-1"/>
+      <m:oMath>
+        <m:sSub>
+          <m:e>
+            <m:r>
+              <m:t>d</m:t>
+            </m:r>
+          </m:e>
+          <m:sub>
+            <m:r>
+              <m:t>a</m:t>
+            </m:r>
+            <m:r>
+              <m:t>v</m:t>
+            </m:r>
+            <m:r>
+              <m:t>g</m:t>
+            </m:r>
+          </m:sub>
+        </m:sSub>
+      </m:oMath>
+      <w:r>
+        <w:t xml:space="preserve"> </w:t>
+      </w:r>
+      <w:r>
+        <w:t xml:space="preserve">= 1.65, 95 % CI [1.37, 1.93]) "than in the high test expectancy group (</w:t>
+      </w:r>
+      <m:oMath>
+        <m:sSub>
+          <m:e>
+            <m:r>
+              <m:t>d</m:t>
+            </m:r>
+          </m:e>
+          <m:sub>
+            <m:r>
+              <m:t>a</m:t>
+            </m:r>
+            <m:r>
+              <m:t>v</m:t>
+            </m:r>
+            <m:r>
+              <m:t>g</m:t>
+            </m:r>
+          </m:sub>
+        </m:sSub>
+      </m:oMath>
+      <w:r>
+        <w:t xml:space="preserve"> </w:t>
+      </w:r>
+      <w:r>
+        <w:t xml:space="preserve">= 0.72, 95 % CI [0.51, 0.92]).</w:t>
+      </w:r>
+    </w:p>
+    <w:bookmarkEnd w:id="52"/>
+    <w:bookmarkStart w:id="55" w:name="study-times-1"/>
     <w:p>
       <w:pPr>
         <w:pStyle w:val="berschrift3"/>
@@ -3561,13 +3672,13 @@
               <a:graphicData uri="http://schemas.openxmlformats.org/drawingml/2006/picture">
                 <pic:pic>
                   <pic:nvPicPr>
-                    <pic:cNvPr descr="Testing_Expectancy_SF_RR_files/figure-docx/unnamed-chunk-56-1.png" id="0" name="Picture"/>
+                    <pic:cNvPr descr="Testing_Expectancy_SF_RR_files/figure-docx/unnamed-chunk-57-1.png" id="0" name="Picture"/>
                     <pic:cNvPicPr>
                       <a:picLocks noChangeArrowheads="1" noChangeAspect="1"/>
                     </pic:cNvPicPr>
                   </pic:nvPicPr>
                   <pic:blipFill>
-                    <a:blip r:embed="rId52"/>
+                    <a:blip r:embed="rId53"/>
                     <a:stretch>
                       <a:fillRect/>
                     </a:stretch>
@@ -3605,7 +3716,7 @@
         <w:rPr>
           <w:rStyle w:val="Funotenzeichen"/>
         </w:rPr>
-        <w:footnoteReference w:id="53"/>
+        <w:footnoteReference w:id="54"/>
       </w:r>
       <w:r>
         <w:t xml:space="preserve"> </w:t>
@@ -3614,10 +3725,10 @@
         <w:t xml:space="preserve">This could reflect uncertainty around how well participants remember Sans Forgetica target words. Additionally, study times for Sans Forgetica were longer for the high test expectancy group compared to the low test expectancy group. This most likely reflects participants studying word pairs longer in preparation for an upcoming test.</w:t>
       </w:r>
     </w:p>
-    <w:bookmarkEnd w:id="54"/>
     <w:bookmarkEnd w:id="55"/>
     <w:bookmarkEnd w:id="56"/>
-    <w:bookmarkStart w:id="67" w:name="experiment-3"/>
+    <w:bookmarkEnd w:id="57"/>
+    <w:bookmarkStart w:id="68" w:name="experiment-3"/>
     <w:p>
       <w:pPr>
         <w:pStyle w:val="berschrift1"/>
@@ -3637,7 +3748,7 @@
         <w:rPr>
           <w:rStyle w:val="Funotenzeichen"/>
         </w:rPr>
-        <w:footnoteReference w:id="57"/>
+        <w:footnoteReference w:id="58"/>
       </w:r>
       <w:r>
         <w:t xml:space="preserve">.</w:t>
@@ -3674,13 +3785,13 @@
         <w:rPr>
           <w:rStyle w:val="Funotenzeichen"/>
         </w:rPr>
-        <w:footnoteReference w:id="58"/>
+        <w:footnoteReference w:id="59"/>
       </w:r>
       <w:r>
         <w:t xml:space="preserve">. This design also served to replicate the novel findings from Experiment 2 showing that low test expectancy is essential for the Sans Forgetica memory effect. In addition, we examine list-wide JOLs. Due to the experiment design, we could not analyze study times as they could only be collected in the self-paced group.</w:t>
       </w:r>
     </w:p>
-    <w:bookmarkStart w:id="62" w:name="methods-1"/>
+    <w:bookmarkStart w:id="63" w:name="methods-1"/>
     <w:p>
       <w:pPr>
         <w:pStyle w:val="berschrift2"/>
@@ -3699,7 +3810,7 @@
       <w:r>
         <w:t xml:space="preserve"> </w:t>
       </w:r>
-      <w:hyperlink r:id="rId59">
+      <w:hyperlink r:id="rId60">
         <w:r>
           <w:rPr>
             <w:rStyle w:val="Hyperlink"/>
@@ -3713,7 +3824,7 @@
       <w:r>
         <w:t xml:space="preserve"> </w:t>
       </w:r>
-      <w:hyperlink r:id="rId27">
+      <w:hyperlink r:id="rId28">
         <w:r>
           <w:rPr>
             <w:rStyle w:val="Hyperlink"/>
@@ -3725,7 +3836,7 @@
         <w:t xml:space="preserve">.</w:t>
       </w:r>
     </w:p>
-    <w:bookmarkStart w:id="60" w:name="participants-2"/>
+    <w:bookmarkStart w:id="61" w:name="participants-2"/>
     <w:p>
       <w:pPr>
         <w:pStyle w:val="berschrift3"/>
@@ -3742,8 +3853,8 @@
         <w:t xml:space="preserve">We preregistered and collected a sample size of 232 participants. Participants were recruited on Prolific , all of whom completed the experiment through Pavlovia (Pavolvia.org). Using prescreening questionnaires on Prolific, we limited our sample to participants to those residing in the USA, native English speakers, and had no record of participating in previous studies by the first author.</w:t>
       </w:r>
     </w:p>
-    <w:bookmarkEnd w:id="60"/>
-    <w:bookmarkStart w:id="61" w:name="design-materials-and-procedure"/>
+    <w:bookmarkEnd w:id="61"/>
+    <w:bookmarkStart w:id="62" w:name="design-materials-and-procedure"/>
     <w:p>
       <w:pPr>
         <w:pStyle w:val="berschrift3"/>
@@ -3760,9 +3871,9 @@
         <w:t xml:space="preserve">The design, materials, and procedure are identical to Experiment 2, with one exception—instead of manipulating test expectancy (no participants were informed of the impending memory test in Experiment 3), study time was manipulated (Self-paced vs. 3 s) between participants. In the self-paced group (like in Experiment 2), participants were given as long as they wanted to process the cue-target pairs. In the 3 s group, cue-target pairs were presented for 3 seconds.</w:t>
       </w:r>
     </w:p>
-    <w:bookmarkEnd w:id="61"/>
     <w:bookmarkEnd w:id="62"/>
-    <w:bookmarkStart w:id="64" w:name="results-and-discussion-2"/>
+    <w:bookmarkEnd w:id="63"/>
+    <w:bookmarkStart w:id="65" w:name="results-and-discussion-2"/>
     <w:p>
       <w:pPr>
         <w:pStyle w:val="berschrift2"/>
@@ -3771,7 +3882,7 @@
         <w:t xml:space="preserve">Results and Discussion</w:t>
       </w:r>
     </w:p>
-    <w:bookmarkStart w:id="63" w:name="cued-recall-1"/>
+    <w:bookmarkStart w:id="64" w:name="cued-recall-1"/>
     <w:p>
       <w:pPr>
         <w:pStyle w:val="berschrift3"/>
@@ -3937,7 +4048,7 @@
         <w:t xml:space="preserve"> </w:t>
       </w:r>
       <w:r>
-        <w:t xml:space="preserve">=.013. This was no interaction between Time on Task and Typeface,</w:t>
+        <w:t xml:space="preserve">=.013. There was no interaction between Time on Task and Typeface,</w:t>
       </w:r>
       <w:r>
         <w:t xml:space="preserve"> </w:t>
@@ -3992,9 +4103,9 @@
         <w:t xml:space="preserve">&lt; .001. A Bayesian analysis revealed that a main effects-only model was preferred to the interaction (BF = 5.50).</w:t>
       </w:r>
     </w:p>
-    <w:bookmarkEnd w:id="63"/>
     <w:bookmarkEnd w:id="64"/>
-    <w:bookmarkStart w:id="66" w:name="jols-2"/>
+    <w:bookmarkEnd w:id="65"/>
+    <w:bookmarkStart w:id="67" w:name="jols-2"/>
     <w:p>
       <w:pPr>
         <w:pStyle w:val="berschrift2"/>
@@ -4190,46 +4301,62 @@
       <w:r>
         <w:t xml:space="preserve">&lt; .027. A Bayesian analysis revealed that the interaction model was strongly preferred to the main effects-only model (BF = 57.24). Simple effects revealed that the JOL effect (Arial &lt; Sans Forgetica) was larger in the self-paced group (</w:t>
       </w:r>
-      <w:r>
-        <w:rPr>
-          <w:i/>
-        </w:rPr>
-        <w:t xml:space="preserve">d</w:t>
+      <m:oMath>
+        <m:sSub>
+          <m:e>
+            <m:r>
+              <m:t>d</m:t>
+            </m:r>
+          </m:e>
+          <m:sub>
+            <m:r>
+              <m:t>a</m:t>
+            </m:r>
+            <m:r>
+              <m:t>v</m:t>
+            </m:r>
+            <m:r>
+              <m:t>g</m:t>
+            </m:r>
+          </m:sub>
+        </m:sSub>
+      </m:oMath>
+      <w:r>
+        <w:t xml:space="preserve"> </w:t>
+      </w:r>
+      <w:r>
+        <w:t xml:space="preserve">= 1.22, 95 % CI [0.98, 1.46]) than in the timed group (</w:t>
+      </w:r>
+      <m:oMath>
+        <m:sSub>
+          <m:e>
+            <m:r>
+              <m:t>d</m:t>
+            </m:r>
+          </m:e>
+          <m:sub>
+            <m:r>
+              <m:t>a</m:t>
+            </m:r>
+            <m:r>
+              <m:t>v</m:t>
+            </m:r>
+            <m:r>
+              <m:t>g</m:t>
+            </m:r>
+          </m:sub>
+        </m:sSub>
+      </m:oMath>
+      <w:r>
+        <w:t xml:space="preserve"> </w:t>
+      </w:r>
+      <w:r>
+        <w:t xml:space="preserve">= 0.10, 95 % CI [-0.08, 0.28], BF</w:t>
       </w:r>
       <w:r>
         <w:rPr>
           <w:vertAlign w:val="subscript"/>
         </w:rPr>
-        <w:t xml:space="preserve">avg</w:t>
-      </w:r>
-      <w:r>
-        <w:t xml:space="preserve"> </w:t>
-      </w:r>
-      <w:r>
-        <w:t xml:space="preserve">= 1.22) than in the timed group (</w:t>
-      </w:r>
-      <w:r>
-        <w:rPr>
-          <w:i/>
-        </w:rPr>
-        <w:t xml:space="preserve">d</w:t>
-      </w:r>
-      <w:r>
-        <w:rPr>
-          <w:vertAlign w:val="subscript"/>
-        </w:rPr>
-        <w:t xml:space="preserve">avg</w:t>
-      </w:r>
-      <w:r>
-        <w:t xml:space="preserve"> </w:t>
-      </w:r>
-      <w:r>
-        <w:t xml:space="preserve">= 0.10; BF</w:t>
-      </w:r>
-      <w:r>
-        <w:rPr>
-          <w:vertAlign w:val="subscript"/>
-        </w:rPr>
         <w:t xml:space="preserve">01</w:t>
       </w:r>
       <w:r>
@@ -4246,41 +4373,57 @@
       <w:r>
         <w:t xml:space="preserve">Taken together, the results from Experiment 3 are clear. Cued recall performance was better overall for Sans Forgetica—it did not matter if encoding was self-paced or timed. This contradicts a study by Kühl et al. (2014) showing that self-paced study produces better learning outcomes compared to constrained study time. It is important to note that our study used simple learning materials whereas Kühl et al., used more complex materials (i.e., multimedia slides about lightening construction). With more complex materials, a time limit might hurt rather than help recall. Despite this, the findings from Experiment 3 nicely replicated the findings from Experiment 2 under low test expectancy. From this, it is clear that a simple time-on-task account cannot explain these findings. A time on task account would predict better memory in the self-paced group because they can spend longer encoding each pair. While the interaction was not significant, looking at the effect sizes between groups, the disfluency effect was larger in the timed group (</w:t>
       </w:r>
-      <w:r>
-        <w:rPr>
-          <w:i/>
-        </w:rPr>
-        <w:t xml:space="preserve">d</w:t>
-      </w:r>
-      <w:r>
-        <w:rPr>
-          <w:vertAlign w:val="subscript"/>
-        </w:rPr>
-        <w:t xml:space="preserve">avg</w:t>
-      </w:r>
-      <w:r>
-        <w:t xml:space="preserve"> </w:t>
-      </w:r>
-      <w:r>
-        <w:t xml:space="preserve">= 0.32) than the self-paced group (</w:t>
-      </w:r>
-      <w:r>
-        <w:rPr>
-          <w:i/>
-        </w:rPr>
-        <w:t xml:space="preserve">d</w:t>
-      </w:r>
-      <w:r>
-        <w:rPr>
-          <w:vertAlign w:val="subscript"/>
-        </w:rPr>
-        <w:t xml:space="preserve">avg</w:t>
-      </w:r>
-      <w:r>
-        <w:t xml:space="preserve"> </w:t>
-      </w:r>
-      <w:r>
-        <w:t xml:space="preserve">= 0.15). We return to this issue in the general discussion.</w:t>
+      <m:oMath>
+        <m:sSub>
+          <m:e>
+            <m:r>
+              <m:t>d</m:t>
+            </m:r>
+          </m:e>
+          <m:sub>
+            <m:r>
+              <m:t>a</m:t>
+            </m:r>
+            <m:r>
+              <m:t>v</m:t>
+            </m:r>
+            <m:r>
+              <m:t>g</m:t>
+            </m:r>
+          </m:sub>
+        </m:sSub>
+      </m:oMath>
+      <w:r>
+        <w:t xml:space="preserve"> </w:t>
+      </w:r>
+      <w:r>
+        <w:t xml:space="preserve">= 0.32, 95 % CI [0.14, 0.51]) than the self-paced group (</w:t>
+      </w:r>
+      <m:oMath>
+        <m:sSub>
+          <m:e>
+            <m:r>
+              <m:t>d</m:t>
+            </m:r>
+          </m:e>
+          <m:sub>
+            <m:r>
+              <m:t>a</m:t>
+            </m:r>
+            <m:r>
+              <m:t>v</m:t>
+            </m:r>
+            <m:r>
+              <m:t>g</m:t>
+            </m:r>
+          </m:sub>
+        </m:sSub>
+      </m:oMath>
+      <w:r>
+        <w:t xml:space="preserve"> </w:t>
+      </w:r>
+      <w:r>
+        <w:t xml:space="preserve">= 0.15, 95 % CI [-0.33, 0.03]). We return to this issue in the general discussion.</w:t>
       </w:r>
     </w:p>
     <w:p>
@@ -4292,18 +4435,18 @@
           <wp:inline>
             <wp:extent cx="5969000" cy="6963833"/>
             <wp:effectExtent b="0" l="0" r="0" t="0"/>
-            <wp:docPr descr="Figure 2.   A. Participant accuracy (dots), box plots (with medians and interquartile ranges), and labeled means for cued recall as a function of Typeface and Time-on-Task in Experiment 3. B. Raincloud plots (Allen et al., 2019) for cued recall difference scores, with labeled means and bootstrapped 95% CIs, as a function of Time-on-Task in Experiment 3. C. Participant accuracy (dots), box plots (with medians and interquartile ranges), and labeled means for JOLs as a function of Typeface and Time-on-Task in Experiment 3. D. Raincloud plots (Allen et al., 2019) for JOL difference scores, with labeled means and bootstrapped 95% CIs as a function of Time-on-Task in Experiment 3" title="" id="1" name="Picture"/>
+            <wp:docPr descr="Figure 3.   A. Participant accuracy (dots), box plots (with medians and interquartile ranges), and labeled means for cued recall as a function of Typeface and Time-on-Task in Experiment 3. B. Raincloud plots (Allen et al., 2019) for cued recall difference scores, with labeled means and bootstrapped 95% CIs, as a function of Time-on-Task in Experiment 3. C. Participant accuracy (dots), box plots (with medians and interquartile ranges), and labeled means for JOLs as a function of Typeface and Time-on-Task in Experiment 3. D. Raincloud plots (Allen et al., 2019) for JOL difference scores, with labeled means and bootstrapped 95% CIs as a function of Time-on-Task in Experiment 3" title="" id="1" name="Picture"/>
             <a:graphic>
               <a:graphicData uri="http://schemas.openxmlformats.org/drawingml/2006/picture">
                 <pic:pic>
                   <pic:nvPicPr>
-                    <pic:cNvPr descr="Testing_Expectancy_SF_RR_files/figure-docx/unnamed-chunk-74-1.png" id="0" name="Picture"/>
+                    <pic:cNvPr descr="Testing_Expectancy_SF_RR_files/figure-docx/unnamed-chunk-75-1.png" id="0" name="Picture"/>
                     <pic:cNvPicPr>
                       <a:picLocks noChangeArrowheads="1" noChangeAspect="1"/>
                     </pic:cNvPicPr>
                   </pic:nvPicPr>
                   <pic:blipFill>
-                    <a:blip r:embed="rId65"/>
+                    <a:blip r:embed="rId66"/>
                     <a:stretch>
                       <a:fillRect/>
                     </a:stretch>
@@ -4347,7 +4490,7 @@
         <w:rPr>
           <w:i/>
         </w:rPr>
-        <w:t xml:space="preserve">2.  </w:t>
+        <w:t xml:space="preserve">3.  </w:t>
       </w:r>
       <w:r>
         <w:t xml:space="preserve"> </w:t>
@@ -4364,9 +4507,9 @@
         <w:t xml:space="preserve">Turning to JOLs, we replicated the outcomes from Experiments 1 and 2 showing that participants judged Sans Forgetica as less memorable (lower JOLs). This difference was larger in the self-paced group than in the timed group. While the reason for this is not clear, one possible explanation could be that during self-paced encoding, individuals are more uncertain about whether they will remember disfluent targets because they were not restricted by a time limit and could advance at their own pace. This fact is highlighted by JOLs in that condition clustering around the middle point of the scale.</w:t>
       </w:r>
     </w:p>
-    <w:bookmarkEnd w:id="66"/>
     <w:bookmarkEnd w:id="67"/>
-    <w:bookmarkStart w:id="77" w:name="general-discussion"/>
+    <w:bookmarkEnd w:id="68"/>
+    <w:bookmarkStart w:id="78" w:name="general-discussion"/>
     <w:p>
       <w:pPr>
         <w:pStyle w:val="berschrift1"/>
@@ -4429,7 +4572,7 @@
         <w:t xml:space="preserve">. When confronted with perceptual degradation, better spellers would be able to process a stimulus at a deeper level, which could give rise to better memory. The disparate findings can be reconciled by the fact that we used high frequency words in all three experiments. Presumably, these words were well known to the participant therefore allowing perceptual disfluency to be desirable for learning.</w:t>
       </w:r>
     </w:p>
-    <w:bookmarkStart w:id="68" w:name="X40710a0c5dd1eff550dd70d4260506d087f1829"/>
+    <w:bookmarkStart w:id="69" w:name="X40710a0c5dd1eff550dd70d4260506d087f1829"/>
     <w:p>
       <w:pPr>
         <w:pStyle w:val="berschrift2"/>
@@ -4454,8 +4597,8 @@
         <w:t xml:space="preserve">In addition, a simple time-on-task account has been refuted in other studies. In Geller et al. (2018), for example, the authors showed that while hard-to-read cursive words engendered longer naming latencies, they did not enhance memory at test compared to an easy-to-read cursive manipulation. Similarly, Rosner et al. (2015), showed that while a low-level blurring condition produced longer naming latencies, it did not enhance memory at test . In contrast, a higher level of perceptual blur slowed naming latencies and enhanced recognition memory at test. These results suggest that perceptual degradation affects naming times in the study phase in a continuous manner, but that perceptual degradation at study must surpass some threshold to induce processing that enhances memory encoding.</w:t>
       </w:r>
     </w:p>
-    <w:bookmarkEnd w:id="68"/>
-    <w:bookmarkStart w:id="69" w:name="X623fe49fd2ca13e671a75fb1f9595f344ad7b99"/>
+    <w:bookmarkEnd w:id="69"/>
+    <w:bookmarkStart w:id="70" w:name="X623fe49fd2ca13e671a75fb1f9595f344ad7b99"/>
     <w:p>
       <w:pPr>
         <w:pStyle w:val="berschrift2"/>
@@ -4527,8 +4670,8 @@
         <w:t xml:space="preserve">. Within this framework, the up- and down-regulation of monitoring and control are mediated by response ambiguity or conflict (in the current case, difficulty identifying the word). Under low test expectancy, Sans Forgetica would trigger greater control due to the difficulty associated with recognizing the stimulus—this serves to enhance memory. However, under high testing expectancy, the goal is switched to remember words for an upcoming memory test, and while Sans Forgetica is still harder, monitoring and control processes are directed to both types of stimuli, dampening/weakening the disfluency effect. The exact mechanisms underlying perceptual disfluency remain an open issue and more research is needed to better understand how perceptual disfluency enacts a desirable effect on memory.</w:t>
       </w:r>
     </w:p>
-    <w:bookmarkEnd w:id="69"/>
-    <w:bookmarkStart w:id="70" w:name="practical-implications"/>
+    <w:bookmarkEnd w:id="70"/>
+    <w:bookmarkStart w:id="71" w:name="practical-implications"/>
     <w:p>
       <w:pPr>
         <w:pStyle w:val="berschrift2"/>
@@ -4681,8 +4824,8 @@
         <w:t xml:space="preserve">. If this is the case, information presented in Sans Forgetica might serve to indirectly enhance memory. For instance, one area where perceptual disfluency might be desirable is in advertising. We acquire visual information, incidentally, via billboards, online advertisements, magazines, etc. Placing this type of information in a perceptually disfluent typeface like Sans Forgetica might be helpful. However, before any definitive claims are made we need to have a better understanding of the conditions under perceptual disfluency is and is not desirable for learning.</w:t>
       </w:r>
     </w:p>
-    <w:bookmarkEnd w:id="70"/>
-    <w:bookmarkStart w:id="71" w:name="conclusions"/>
+    <w:bookmarkEnd w:id="71"/>
+    <w:bookmarkStart w:id="72" w:name="conclusions"/>
     <w:p>
       <w:pPr>
         <w:pStyle w:val="berschrift2"/>
@@ -4716,8 +4859,8 @@
         <w:br w:type="page"/>
       </w:r>
     </w:p>
-    <w:bookmarkEnd w:id="71"/>
-    <w:bookmarkStart w:id="76" w:name="disclosures"/>
+    <w:bookmarkEnd w:id="72"/>
+    <w:bookmarkStart w:id="77" w:name="disclosures"/>
     <w:p>
       <w:pPr>
         <w:pStyle w:val="berschrift2"/>
@@ -4726,7 +4869,7 @@
         <w:t xml:space="preserve">Disclosures</w:t>
       </w:r>
     </w:p>
-    <w:bookmarkStart w:id="72" w:name="acknowledgements"/>
+    <w:bookmarkStart w:id="73" w:name="acknowledgements"/>
     <w:p>
       <w:pPr>
         <w:pStyle w:val="berschrift3"/>
@@ -4743,8 +4886,8 @@
         <w:t xml:space="preserve">This research was supported by grant number 220020429 from the James S. McDonnell Foundation awarded to the second author. We would like to Gene Brewer and two anonymous reviewers for their helpful comments on an earlier draft of the paper.</w:t>
       </w:r>
     </w:p>
-    <w:bookmarkEnd w:id="72"/>
-    <w:bookmarkStart w:id="73" w:name="conflicts-of-interest"/>
+    <w:bookmarkEnd w:id="73"/>
+    <w:bookmarkStart w:id="74" w:name="conflicts-of-interest"/>
     <w:p>
       <w:pPr>
         <w:pStyle w:val="berschrift3"/>
@@ -4764,8 +4907,8 @@
         <w:t xml:space="preserve"> </w:t>
       </w:r>
     </w:p>
-    <w:bookmarkEnd w:id="73"/>
-    <w:bookmarkStart w:id="74" w:name="author-contributions"/>
+    <w:bookmarkEnd w:id="74"/>
+    <w:bookmarkStart w:id="75" w:name="author-contributions"/>
     <w:p>
       <w:pPr>
         <w:pStyle w:val="berschrift3"/>
@@ -4785,8 +4928,8 @@
         <w:t xml:space="preserve"> </w:t>
       </w:r>
     </w:p>
-    <w:bookmarkEnd w:id="74"/>
-    <w:bookmarkStart w:id="75" w:name="r-and-r-package-acknowledgements"/>
+    <w:bookmarkEnd w:id="75"/>
+    <w:bookmarkStart w:id="76" w:name="r-and-r-package-acknowledgements"/>
     <w:p>
       <w:pPr>
         <w:pStyle w:val="berschrift3"/>
@@ -5510,10 +5653,10 @@
         <w:br w:type="page"/>
       </w:r>
     </w:p>
-    <w:bookmarkEnd w:id="75"/>
     <w:bookmarkEnd w:id="76"/>
     <w:bookmarkEnd w:id="77"/>
-    <w:bookmarkStart w:id="288" w:name="references"/>
+    <w:bookmarkEnd w:id="78"/>
+    <w:bookmarkStart w:id="289" w:name="references"/>
     <w:p>
       <w:pPr>
         <w:pStyle w:val="berschrift1"/>
@@ -5522,8 +5665,8 @@
         <w:t xml:space="preserve">References</w:t>
       </w:r>
     </w:p>
-    <w:bookmarkStart w:id="287" w:name="refs"/>
-    <w:bookmarkStart w:id="79" w:name="ref-Alter2013"/>
+    <w:bookmarkStart w:id="288" w:name="refs"/>
+    <w:bookmarkStart w:id="80" w:name="ref-Alter2013"/>
     <w:p>
       <w:pPr>
         <w:pStyle w:val="Literaturverzeichnis"/>
@@ -5567,7 +5710,7 @@
       <w:r>
         <w:t xml:space="preserve"> </w:t>
       </w:r>
-      <w:hyperlink r:id="rId78">
+      <w:hyperlink r:id="rId79">
         <w:r>
           <w:rPr>
             <w:rStyle w:val="Hyperlink"/>
@@ -5576,8 +5719,8 @@
         </w:r>
       </w:hyperlink>
     </w:p>
-    <w:bookmarkEnd w:id="79"/>
-    <w:bookmarkStart w:id="81" w:name="ref-Alter2007"/>
+    <w:bookmarkEnd w:id="80"/>
+    <w:bookmarkStart w:id="82" w:name="ref-Alter2007"/>
     <w:p>
       <w:pPr>
         <w:pStyle w:val="Literaturverzeichnis"/>
@@ -5621,7 +5764,7 @@
       <w:r>
         <w:t xml:space="preserve"> </w:t>
       </w:r>
-      <w:hyperlink r:id="rId80">
+      <w:hyperlink r:id="rId81">
         <w:r>
           <w:rPr>
             <w:rStyle w:val="Hyperlink"/>
@@ -5630,8 +5773,8 @@
         </w:r>
       </w:hyperlink>
     </w:p>
-    <w:bookmarkEnd w:id="81"/>
-    <w:bookmarkStart w:id="83" w:name="ref-Anwyl-Irvine2020"/>
+    <w:bookmarkEnd w:id="82"/>
+    <w:bookmarkStart w:id="84" w:name="ref-Anwyl-Irvine2020"/>
     <w:p>
       <w:pPr>
         <w:pStyle w:val="Literaturverzeichnis"/>
@@ -5675,7 +5818,7 @@
       <w:r>
         <w:t xml:space="preserve"> </w:t>
       </w:r>
-      <w:hyperlink r:id="rId82">
+      <w:hyperlink r:id="rId83">
         <w:r>
           <w:rPr>
             <w:rStyle w:val="Hyperlink"/>
@@ -5684,8 +5827,8 @@
         </w:r>
       </w:hyperlink>
     </w:p>
-    <w:bookmarkEnd w:id="83"/>
-    <w:bookmarkStart w:id="85" w:name="ref-R-papaja"/>
+    <w:bookmarkEnd w:id="84"/>
+    <w:bookmarkStart w:id="86" w:name="ref-R-papaja"/>
     <w:p>
       <w:pPr>
         <w:pStyle w:val="Literaturverzeichnis"/>
@@ -5762,7 +5905,7 @@
       <w:r>
         <w:t xml:space="preserve"> </w:t>
       </w:r>
-      <w:hyperlink r:id="rId84">
+      <w:hyperlink r:id="rId85">
         <w:r>
           <w:rPr>
             <w:rStyle w:val="Hyperlink"/>
@@ -5771,8 +5914,8 @@
         </w:r>
       </w:hyperlink>
     </w:p>
-    <w:bookmarkEnd w:id="85"/>
-    <w:bookmarkStart w:id="87" w:name="ref-Balota2007"/>
+    <w:bookmarkEnd w:id="86"/>
+    <w:bookmarkStart w:id="88" w:name="ref-Balota2007"/>
     <w:p>
       <w:pPr>
         <w:pStyle w:val="Literaturverzeichnis"/>
@@ -5798,7 +5941,7 @@
       <w:r>
         <w:t xml:space="preserve"> </w:t>
       </w:r>
-      <w:hyperlink r:id="rId86">
+      <w:hyperlink r:id="rId87">
         <w:r>
           <w:rPr>
             <w:rStyle w:val="Hyperlink"/>
@@ -5807,8 +5950,8 @@
         </w:r>
       </w:hyperlink>
     </w:p>
-    <w:bookmarkEnd w:id="87"/>
-    <w:bookmarkStart w:id="89" w:name="ref-R-tinylabels"/>
+    <w:bookmarkEnd w:id="88"/>
+    <w:bookmarkStart w:id="90" w:name="ref-R-tinylabels"/>
     <w:p>
       <w:pPr>
         <w:pStyle w:val="Literaturverzeichnis"/>
@@ -5831,7 +5974,7 @@
       <w:r>
         <w:t xml:space="preserve"> </w:t>
       </w:r>
-      <w:hyperlink r:id="rId88">
+      <w:hyperlink r:id="rId89">
         <w:r>
           <w:rPr>
             <w:rStyle w:val="Hyperlink"/>
@@ -5840,8 +5983,8 @@
         </w:r>
       </w:hyperlink>
     </w:p>
-    <w:bookmarkEnd w:id="89"/>
-    <w:bookmarkStart w:id="91" w:name="ref-R-Matrix"/>
+    <w:bookmarkEnd w:id="90"/>
+    <w:bookmarkStart w:id="92" w:name="ref-R-Matrix"/>
     <w:p>
       <w:pPr>
         <w:pStyle w:val="Literaturverzeichnis"/>
@@ -5864,7 +6007,7 @@
       <w:r>
         <w:t xml:space="preserve"> </w:t>
       </w:r>
-      <w:hyperlink r:id="rId90">
+      <w:hyperlink r:id="rId91">
         <w:r>
           <w:rPr>
             <w:rStyle w:val="Hyperlink"/>
@@ -5873,8 +6016,8 @@
         </w:r>
       </w:hyperlink>
     </w:p>
-    <w:bookmarkEnd w:id="91"/>
-    <w:bookmarkStart w:id="93" w:name="ref-R-lme4"/>
+    <w:bookmarkEnd w:id="92"/>
+    <w:bookmarkStart w:id="94" w:name="ref-R-lme4"/>
     <w:p>
       <w:pPr>
         <w:pStyle w:val="Literaturverzeichnis"/>
@@ -5918,7 +6061,7 @@
       <w:r>
         <w:t xml:space="preserve"> </w:t>
       </w:r>
-      <w:hyperlink r:id="rId92">
+      <w:hyperlink r:id="rId93">
         <w:r>
           <w:rPr>
             <w:rStyle w:val="Hyperlink"/>
@@ -5927,8 +6070,8 @@
         </w:r>
       </w:hyperlink>
     </w:p>
-    <w:bookmarkEnd w:id="93"/>
-    <w:bookmarkStart w:id="95" w:name="ref-Besken2013"/>
+    <w:bookmarkEnd w:id="94"/>
+    <w:bookmarkStart w:id="96" w:name="ref-Besken2013"/>
     <w:p>
       <w:pPr>
         <w:pStyle w:val="Literaturverzeichnis"/>
@@ -5972,7 +6115,7 @@
       <w:r>
         <w:t xml:space="preserve"> </w:t>
       </w:r>
-      <w:hyperlink r:id="rId94">
+      <w:hyperlink r:id="rId95">
         <w:r>
           <w:rPr>
             <w:rStyle w:val="Hyperlink"/>
@@ -5981,8 +6124,8 @@
         </w:r>
       </w:hyperlink>
     </w:p>
-    <w:bookmarkEnd w:id="95"/>
-    <w:bookmarkStart w:id="96" w:name="ref-Bjork2011"/>
+    <w:bookmarkEnd w:id="96"/>
+    <w:bookmarkStart w:id="97" w:name="ref-Bjork2011"/>
     <w:p>
       <w:pPr>
         <w:pStyle w:val="Literaturverzeichnis"/>
@@ -6015,8 +6158,8 @@
         <w:t xml:space="preserve">(pp. 56–64). Worth Publishers.</w:t>
       </w:r>
     </w:p>
-    <w:bookmarkEnd w:id="96"/>
-    <w:bookmarkStart w:id="98" w:name="ref-Bjork2016"/>
+    <w:bookmarkEnd w:id="97"/>
+    <w:bookmarkStart w:id="99" w:name="ref-Bjork2016"/>
     <w:p>
       <w:pPr>
         <w:pStyle w:val="Literaturverzeichnis"/>
@@ -6042,7 +6185,7 @@
       <w:r>
         <w:t xml:space="preserve"> </w:t>
       </w:r>
-      <w:hyperlink r:id="rId97">
+      <w:hyperlink r:id="rId98">
         <w:r>
           <w:rPr>
             <w:rStyle w:val="Hyperlink"/>
@@ -6051,8 +6194,8 @@
         </w:r>
       </w:hyperlink>
     </w:p>
-    <w:bookmarkEnd w:id="98"/>
-    <w:bookmarkStart w:id="100" w:name="ref-Botvinick2001"/>
+    <w:bookmarkEnd w:id="99"/>
+    <w:bookmarkStart w:id="101" w:name="ref-Botvinick2001"/>
     <w:p>
       <w:pPr>
         <w:pStyle w:val="Literaturverzeichnis"/>
@@ -6096,7 +6239,7 @@
       <w:r>
         <w:t xml:space="preserve"> </w:t>
       </w:r>
-      <w:hyperlink r:id="rId99">
+      <w:hyperlink r:id="rId100">
         <w:r>
           <w:rPr>
             <w:rStyle w:val="Hyperlink"/>
@@ -6105,8 +6248,8 @@
         </w:r>
       </w:hyperlink>
     </w:p>
-    <w:bookmarkEnd w:id="100"/>
-    <w:bookmarkStart w:id="102" w:name="ref-Buchanan2019"/>
+    <w:bookmarkEnd w:id="101"/>
+    <w:bookmarkStart w:id="103" w:name="ref-Buchanan2019"/>
     <w:p>
       <w:pPr>
         <w:pStyle w:val="Literaturverzeichnis"/>
@@ -6138,7 +6281,7 @@
       <w:r>
         <w:t xml:space="preserve"> </w:t>
       </w:r>
-      <w:hyperlink r:id="rId101">
+      <w:hyperlink r:id="rId102">
         <w:r>
           <w:rPr>
             <w:rStyle w:val="Hyperlink"/>
@@ -6147,8 +6290,8 @@
         </w:r>
       </w:hyperlink>
     </w:p>
-    <w:bookmarkEnd w:id="102"/>
-    <w:bookmarkStart w:id="104" w:name="ref-R-MOTE"/>
+    <w:bookmarkEnd w:id="103"/>
+    <w:bookmarkStart w:id="105" w:name="ref-R-MOTE"/>
     <w:p>
       <w:pPr>
         <w:pStyle w:val="Literaturverzeichnis"/>
@@ -6177,7 +6320,7 @@
       <w:r>
         <w:t xml:space="preserve"> </w:t>
       </w:r>
-      <w:hyperlink r:id="rId103">
+      <w:hyperlink r:id="rId104">
         <w:r>
           <w:rPr>
             <w:rStyle w:val="Hyperlink"/>
@@ -6186,8 +6329,8 @@
         </w:r>
       </w:hyperlink>
     </w:p>
-    <w:bookmarkEnd w:id="104"/>
-    <w:bookmarkStart w:id="106" w:name="ref-Butler2014"/>
+    <w:bookmarkEnd w:id="105"/>
+    <w:bookmarkStart w:id="107" w:name="ref-Butler2014"/>
     <w:p>
       <w:pPr>
         <w:pStyle w:val="Literaturverzeichnis"/>
@@ -6231,7 +6374,7 @@
       <w:r>
         <w:t xml:space="preserve"> </w:t>
       </w:r>
-      <w:hyperlink r:id="rId105">
+      <w:hyperlink r:id="rId106">
         <w:r>
           <w:rPr>
             <w:rStyle w:val="Hyperlink"/>
@@ -6240,8 +6383,8 @@
         </w:r>
       </w:hyperlink>
     </w:p>
-    <w:bookmarkEnd w:id="106"/>
-    <w:bookmarkStart w:id="107" w:name="ref-Carpenter2014"/>
+    <w:bookmarkEnd w:id="107"/>
+    <w:bookmarkStart w:id="108" w:name="ref-Carpenter2014"/>
     <w:p>
       <w:pPr>
         <w:pStyle w:val="Literaturverzeichnis"/>
@@ -6274,8 +6417,8 @@
         <w:t xml:space="preserve">(pp. 131–141). Society for the Teaching of Psychology.</w:t>
       </w:r>
     </w:p>
-    <w:bookmarkEnd w:id="107"/>
-    <w:bookmarkStart w:id="109" w:name="ref-Carpenter2006"/>
+    <w:bookmarkEnd w:id="108"/>
+    <w:bookmarkStart w:id="110" w:name="ref-Carpenter2006"/>
     <w:p>
       <w:pPr>
         <w:pStyle w:val="Literaturverzeichnis"/>
@@ -6316,7 +6459,7 @@
       <w:r>
         <w:t xml:space="preserve"> </w:t>
       </w:r>
-      <w:hyperlink r:id="rId108">
+      <w:hyperlink r:id="rId109">
         <w:r>
           <w:rPr>
             <w:rStyle w:val="Hyperlink"/>
@@ -6325,8 +6468,8 @@
         </w:r>
       </w:hyperlink>
     </w:p>
-    <w:bookmarkEnd w:id="109"/>
-    <w:bookmarkStart w:id="111" w:name="ref-Carpenter2013"/>
+    <w:bookmarkEnd w:id="110"/>
+    <w:bookmarkStart w:id="112" w:name="ref-Carpenter2013"/>
     <w:p>
       <w:pPr>
         <w:pStyle w:val="Literaturverzeichnis"/>
@@ -6370,7 +6513,7 @@
       <w:r>
         <w:t xml:space="preserve"> </w:t>
       </w:r>
-      <w:hyperlink r:id="rId110">
+      <w:hyperlink r:id="rId111">
         <w:r>
           <w:rPr>
             <w:rStyle w:val="Hyperlink"/>
@@ -6379,8 +6522,8 @@
         </w:r>
       </w:hyperlink>
     </w:p>
-    <w:bookmarkEnd w:id="111"/>
-    <w:bookmarkStart w:id="112" w:name="ref-Castel2015"/>
+    <w:bookmarkEnd w:id="112"/>
+    <w:bookmarkStart w:id="113" w:name="ref-Castel2015"/>
     <w:p>
       <w:pPr>
         <w:pStyle w:val="Literaturverzeichnis"/>
@@ -6413,8 +6556,8 @@
         <w:t xml:space="preserve">(pp. 463–483). Boston Review.</w:t>
       </w:r>
     </w:p>
-    <w:bookmarkEnd w:id="112"/>
-    <w:bookmarkStart w:id="113" w:name="ref-Cohen1977"/>
+    <w:bookmarkEnd w:id="113"/>
+    <w:bookmarkStart w:id="114" w:name="ref-Cohen1977"/>
     <w:p>
       <w:pPr>
         <w:pStyle w:val="Literaturverzeichnis"/>
@@ -6438,8 +6581,8 @@
         <w:t xml:space="preserve">(pp. xv, 474–xv, 474). Lawrence Erlbaum Associates, Inc.</w:t>
       </w:r>
     </w:p>
-    <w:bookmarkEnd w:id="113"/>
-    <w:bookmarkStart w:id="115" w:name="ref-Craik1972"/>
+    <w:bookmarkEnd w:id="114"/>
+    <w:bookmarkStart w:id="116" w:name="ref-Craik1972"/>
     <w:p>
       <w:pPr>
         <w:pStyle w:val="Literaturverzeichnis"/>
@@ -6480,7 +6623,7 @@
       <w:r>
         <w:t xml:space="preserve">(6), 671–684. https://doi.org/</w:t>
       </w:r>
-      <w:hyperlink r:id="rId114">
+      <w:hyperlink r:id="rId115">
         <w:r>
           <w:rPr>
             <w:rStyle w:val="Hyperlink"/>
@@ -6489,8 +6632,8 @@
         </w:r>
       </w:hyperlink>
     </w:p>
-    <w:bookmarkEnd w:id="115"/>
-    <w:bookmarkStart w:id="117" w:name="ref-Diemand-Yauman2011"/>
+    <w:bookmarkEnd w:id="116"/>
+    <w:bookmarkStart w:id="118" w:name="ref-Diemand-Yauman2011"/>
     <w:p>
       <w:pPr>
         <w:pStyle w:val="Literaturverzeichnis"/>
@@ -6534,7 +6677,7 @@
       <w:r>
         <w:t xml:space="preserve"> </w:t>
       </w:r>
-      <w:hyperlink r:id="rId116">
+      <w:hyperlink r:id="rId117">
         <w:r>
           <w:rPr>
             <w:rStyle w:val="Hyperlink"/>
@@ -6543,8 +6686,8 @@
         </w:r>
       </w:hyperlink>
     </w:p>
-    <w:bookmarkEnd w:id="117"/>
-    <w:bookmarkStart w:id="119" w:name="ref-R-data.table"/>
+    <w:bookmarkEnd w:id="118"/>
+    <w:bookmarkStart w:id="120" w:name="ref-R-data.table"/>
     <w:p>
       <w:pPr>
         <w:pStyle w:val="Literaturverzeichnis"/>
@@ -6567,7 +6710,7 @@
       <w:r>
         <w:t xml:space="preserve"> </w:t>
       </w:r>
-      <w:hyperlink r:id="rId118">
+      <w:hyperlink r:id="rId119">
         <w:r>
           <w:rPr>
             <w:rStyle w:val="Hyperlink"/>
@@ -6576,8 +6719,8 @@
         </w:r>
       </w:hyperlink>
     </w:p>
-    <w:bookmarkEnd w:id="119"/>
-    <w:bookmarkStart w:id="121" w:name="ref-Dunlosky2016"/>
+    <w:bookmarkEnd w:id="120"/>
+    <w:bookmarkStart w:id="122" w:name="ref-Dunlosky2016"/>
     <w:p>
       <w:pPr>
         <w:pStyle w:val="Literaturverzeichnis"/>
@@ -6621,7 +6764,7 @@
       <w:r>
         <w:t xml:space="preserve"> </w:t>
       </w:r>
-      <w:hyperlink r:id="rId120">
+      <w:hyperlink r:id="rId121">
         <w:r>
           <w:rPr>
             <w:rStyle w:val="Hyperlink"/>
@@ -6630,8 +6773,8 @@
         </w:r>
       </w:hyperlink>
     </w:p>
-    <w:bookmarkEnd w:id="121"/>
-    <w:bookmarkStart w:id="122" w:name="ref-Earp2018"/>
+    <w:bookmarkEnd w:id="122"/>
+    <w:bookmarkStart w:id="123" w:name="ref-Earp2018"/>
     <w:p>
       <w:pPr>
         <w:pStyle w:val="Literaturverzeichnis"/>
@@ -6664,8 +6807,8 @@
         <w:t xml:space="preserve">.</w:t>
       </w:r>
     </w:p>
-    <w:bookmarkEnd w:id="122"/>
-    <w:bookmarkStart w:id="124" w:name="ref-Eitel2016"/>
+    <w:bookmarkEnd w:id="123"/>
+    <w:bookmarkStart w:id="125" w:name="ref-Eitel2016"/>
     <w:p>
       <w:pPr>
         <w:pStyle w:val="Literaturverzeichnis"/>
@@ -6709,7 +6852,7 @@
       <w:r>
         <w:t xml:space="preserve"> </w:t>
       </w:r>
-      <w:hyperlink r:id="rId123">
+      <w:hyperlink r:id="rId124">
         <w:r>
           <w:rPr>
             <w:rStyle w:val="Hyperlink"/>
@@ -6718,8 +6861,8 @@
         </w:r>
       </w:hyperlink>
     </w:p>
-    <w:bookmarkEnd w:id="124"/>
-    <w:bookmarkStart w:id="126" w:name="ref-Eskenazi2020"/>
+    <w:bookmarkEnd w:id="125"/>
+    <w:bookmarkStart w:id="127" w:name="ref-Eskenazi2020"/>
     <w:p>
       <w:pPr>
         <w:pStyle w:val="Literaturverzeichnis"/>
@@ -6751,7 +6894,7 @@
       <w:r>
         <w:t xml:space="preserve"> </w:t>
       </w:r>
-      <w:hyperlink r:id="rId125">
+      <w:hyperlink r:id="rId126">
         <w:r>
           <w:rPr>
             <w:rStyle w:val="Hyperlink"/>
@@ -6760,8 +6903,8 @@
         </w:r>
       </w:hyperlink>
     </w:p>
-    <w:bookmarkEnd w:id="126"/>
-    <w:bookmarkStart w:id="128" w:name="ref-Evans2016"/>
+    <w:bookmarkEnd w:id="127"/>
+    <w:bookmarkStart w:id="129" w:name="ref-Evans2016"/>
     <w:p>
       <w:pPr>
         <w:pStyle w:val="Literaturverzeichnis"/>
@@ -6805,7 +6948,7 @@
       <w:r>
         <w:t xml:space="preserve"> </w:t>
       </w:r>
-      <w:hyperlink r:id="rId127">
+      <w:hyperlink r:id="rId128">
         <w:r>
           <w:rPr>
             <w:rStyle w:val="Hyperlink"/>
@@ -6814,8 +6957,8 @@
         </w:r>
       </w:hyperlink>
     </w:p>
-    <w:bookmarkEnd w:id="128"/>
-    <w:bookmarkStart w:id="130" w:name="ref-R-janitor"/>
+    <w:bookmarkEnd w:id="129"/>
+    <w:bookmarkStart w:id="131" w:name="ref-R-janitor"/>
     <w:p>
       <w:pPr>
         <w:pStyle w:val="Literaturverzeichnis"/>
@@ -6838,7 +6981,7 @@
       <w:r>
         <w:t xml:space="preserve"> </w:t>
       </w:r>
-      <w:hyperlink r:id="rId129">
+      <w:hyperlink r:id="rId130">
         <w:r>
           <w:rPr>
             <w:rStyle w:val="Hyperlink"/>
@@ -6847,8 +6990,8 @@
         </w:r>
       </w:hyperlink>
     </w:p>
-    <w:bookmarkEnd w:id="130"/>
-    <w:bookmarkStart w:id="132" w:name="ref-R-effects_b"/>
+    <w:bookmarkEnd w:id="131"/>
+    <w:bookmarkStart w:id="133" w:name="ref-R-effects_b"/>
     <w:p>
       <w:pPr>
         <w:pStyle w:val="Literaturverzeichnis"/>
@@ -6895,7 +7038,7 @@
       <w:r>
         <w:t xml:space="preserve"> </w:t>
       </w:r>
-      <w:hyperlink r:id="rId131">
+      <w:hyperlink r:id="rId132">
         <w:r>
           <w:rPr>
             <w:rStyle w:val="Hyperlink"/>
@@ -6904,8 +7047,8 @@
         </w:r>
       </w:hyperlink>
     </w:p>
-    <w:bookmarkEnd w:id="132"/>
-    <w:bookmarkStart w:id="134" w:name="ref-R-effects_c"/>
+    <w:bookmarkEnd w:id="133"/>
+    <w:bookmarkStart w:id="135" w:name="ref-R-effects_c"/>
     <w:p>
       <w:pPr>
         <w:pStyle w:val="Literaturverzeichnis"/>
@@ -6964,7 +7107,7 @@
       <w:r>
         <w:t xml:space="preserve"> </w:t>
       </w:r>
-      <w:hyperlink r:id="rId133">
+      <w:hyperlink r:id="rId134">
         <w:r>
           <w:rPr>
             <w:rStyle w:val="Hyperlink"/>
@@ -6973,8 +7116,8 @@
         </w:r>
       </w:hyperlink>
     </w:p>
-    <w:bookmarkEnd w:id="134"/>
-    <w:bookmarkStart w:id="136" w:name="ref-R-effects_a"/>
+    <w:bookmarkEnd w:id="135"/>
+    <w:bookmarkStart w:id="137" w:name="ref-R-effects_a"/>
     <w:p>
       <w:pPr>
         <w:pStyle w:val="Literaturverzeichnis"/>
@@ -7009,7 +7152,7 @@
       <w:r>
         <w:t xml:space="preserve"> </w:t>
       </w:r>
-      <w:hyperlink r:id="rId135">
+      <w:hyperlink r:id="rId136">
         <w:r>
           <w:rPr>
             <w:rStyle w:val="Hyperlink"/>
@@ -7018,8 +7161,8 @@
         </w:r>
       </w:hyperlink>
     </w:p>
-    <w:bookmarkEnd w:id="136"/>
-    <w:bookmarkStart w:id="138" w:name="ref-R-carData"/>
+    <w:bookmarkEnd w:id="137"/>
+    <w:bookmarkStart w:id="139" w:name="ref-R-carData"/>
     <w:p>
       <w:pPr>
         <w:pStyle w:val="Literaturverzeichnis"/>
@@ -7042,7 +7185,7 @@
       <w:r>
         <w:t xml:space="preserve"> </w:t>
       </w:r>
-      <w:hyperlink r:id="rId137">
+      <w:hyperlink r:id="rId138">
         <w:r>
           <w:rPr>
             <w:rStyle w:val="Hyperlink"/>
@@ -7051,8 +7194,8 @@
         </w:r>
       </w:hyperlink>
     </w:p>
-    <w:bookmarkEnd w:id="138"/>
-    <w:bookmarkStart w:id="140" w:name="ref-Funder2019"/>
+    <w:bookmarkEnd w:id="139"/>
+    <w:bookmarkStart w:id="141" w:name="ref-Funder2019"/>
     <w:p>
       <w:pPr>
         <w:pStyle w:val="Literaturverzeichnis"/>
@@ -7096,7 +7239,7 @@
       <w:r>
         <w:t xml:space="preserve"> </w:t>
       </w:r>
-      <w:hyperlink r:id="rId139">
+      <w:hyperlink r:id="rId140">
         <w:r>
           <w:rPr>
             <w:rStyle w:val="Hyperlink"/>
@@ -7105,8 +7248,8 @@
         </w:r>
       </w:hyperlink>
     </w:p>
-    <w:bookmarkEnd w:id="140"/>
-    <w:bookmarkStart w:id="142" w:name="ref-Geller2020"/>
+    <w:bookmarkEnd w:id="141"/>
+    <w:bookmarkStart w:id="143" w:name="ref-Geller2020"/>
     <w:p>
       <w:pPr>
         <w:pStyle w:val="Literaturverzeichnis"/>
@@ -7138,7 +7281,7 @@
       <w:r>
         <w:t xml:space="preserve"> </w:t>
       </w:r>
-      <w:hyperlink r:id="rId141">
+      <w:hyperlink r:id="rId142">
         <w:r>
           <w:rPr>
             <w:rStyle w:val="Hyperlink"/>
@@ -7147,8 +7290,8 @@
         </w:r>
       </w:hyperlink>
     </w:p>
-    <w:bookmarkEnd w:id="142"/>
-    <w:bookmarkStart w:id="143" w:name="ref-cogsci18-Geller"/>
+    <w:bookmarkEnd w:id="143"/>
+    <w:bookmarkStart w:id="144" w:name="ref-cogsci18-Geller"/>
     <w:p>
       <w:pPr>
         <w:pStyle w:val="Literaturverzeichnis"/>
@@ -7172,8 +7315,8 @@
         <w:t xml:space="preserve">(pp. 1705–1710).</w:t>
       </w:r>
     </w:p>
-    <w:bookmarkEnd w:id="143"/>
-    <w:bookmarkStart w:id="145" w:name="ref-Geller2018"/>
+    <w:bookmarkEnd w:id="144"/>
+    <w:bookmarkStart w:id="146" w:name="ref-Geller2018"/>
     <w:p>
       <w:pPr>
         <w:pStyle w:val="Literaturverzeichnis"/>
@@ -7217,7 +7360,7 @@
       <w:r>
         <w:t xml:space="preserve"> </w:t>
       </w:r>
-      <w:hyperlink r:id="rId144">
+      <w:hyperlink r:id="rId145">
         <w:r>
           <w:rPr>
             <w:rStyle w:val="Hyperlink"/>
@@ -7226,8 +7369,8 @@
         </w:r>
       </w:hyperlink>
     </w:p>
-    <w:bookmarkEnd w:id="145"/>
-    <w:bookmarkStart w:id="147" w:name="ref-R-qualtRics"/>
+    <w:bookmarkEnd w:id="146"/>
+    <w:bookmarkStart w:id="148" w:name="ref-R-qualtRics"/>
     <w:p>
       <w:pPr>
         <w:pStyle w:val="Literaturverzeichnis"/>
@@ -7250,7 +7393,7 @@
       <w:r>
         <w:t xml:space="preserve"> </w:t>
       </w:r>
-      <w:hyperlink r:id="rId146">
+      <w:hyperlink r:id="rId147">
         <w:r>
           <w:rPr>
             <w:rStyle w:val="Hyperlink"/>
@@ -7259,8 +7402,8 @@
         </w:r>
       </w:hyperlink>
     </w:p>
-    <w:bookmarkEnd w:id="147"/>
-    <w:bookmarkStart w:id="149" w:name="ref-R-lubridate"/>
+    <w:bookmarkEnd w:id="148"/>
+    <w:bookmarkStart w:id="150" w:name="ref-R-lubridate"/>
     <w:p>
       <w:pPr>
         <w:pStyle w:val="Literaturverzeichnis"/>
@@ -7304,7 +7447,7 @@
       <w:r>
         <w:t xml:space="preserve"> </w:t>
       </w:r>
-      <w:hyperlink r:id="rId148">
+      <w:hyperlink r:id="rId149">
         <w:r>
           <w:rPr>
             <w:rStyle w:val="Hyperlink"/>
@@ -7313,8 +7456,8 @@
         </w:r>
       </w:hyperlink>
     </w:p>
-    <w:bookmarkEnd w:id="149"/>
-    <w:bookmarkStart w:id="151" w:name="ref-Halamish2018"/>
+    <w:bookmarkEnd w:id="150"/>
+    <w:bookmarkStart w:id="152" w:name="ref-Halamish2018"/>
     <w:p>
       <w:pPr>
         <w:pStyle w:val="Literaturverzeichnis"/>
@@ -7379,7 +7522,7 @@
       <w:r>
         <w:t xml:space="preserve"> </w:t>
       </w:r>
-      <w:hyperlink r:id="rId150">
+      <w:hyperlink r:id="rId151">
         <w:r>
           <w:rPr>
             <w:rStyle w:val="Hyperlink"/>
@@ -7388,8 +7531,8 @@
         </w:r>
       </w:hyperlink>
     </w:p>
-    <w:bookmarkEnd w:id="151"/>
-    <w:bookmarkStart w:id="153" w:name="ref-R-purrr"/>
+    <w:bookmarkEnd w:id="152"/>
+    <w:bookmarkStart w:id="154" w:name="ref-R-purrr"/>
     <w:p>
       <w:pPr>
         <w:pStyle w:val="Literaturverzeichnis"/>
@@ -7412,7 +7555,7 @@
       <w:r>
         <w:t xml:space="preserve"> </w:t>
       </w:r>
-      <w:hyperlink r:id="rId152">
+      <w:hyperlink r:id="rId153">
         <w:r>
           <w:rPr>
             <w:rStyle w:val="Hyperlink"/>
@@ -7421,8 +7564,8 @@
         </w:r>
       </w:hyperlink>
     </w:p>
-    <w:bookmarkEnd w:id="153"/>
-    <w:bookmarkStart w:id="155" w:name="ref-Hirshman1991"/>
+    <w:bookmarkEnd w:id="154"/>
+    <w:bookmarkStart w:id="156" w:name="ref-Hirshman1991"/>
     <w:p>
       <w:pPr>
         <w:pStyle w:val="Literaturverzeichnis"/>
@@ -7463,7 +7606,7 @@
       <w:r>
         <w:t xml:space="preserve"> </w:t>
       </w:r>
-      <w:hyperlink r:id="rId154">
+      <w:hyperlink r:id="rId155">
         <w:r>
           <w:rPr>
             <w:rStyle w:val="Hyperlink"/>
@@ -7472,8 +7615,8 @@
         </w:r>
       </w:hyperlink>
     </w:p>
-    <w:bookmarkEnd w:id="155"/>
-    <w:bookmarkStart w:id="157" w:name="ref-Hirshman1994"/>
+    <w:bookmarkEnd w:id="156"/>
+    <w:bookmarkStart w:id="158" w:name="ref-Hirshman1994"/>
     <w:p>
       <w:pPr>
         <w:pStyle w:val="Literaturverzeichnis"/>
@@ -7514,7 +7657,7 @@
       <w:r>
         <w:t xml:space="preserve"> </w:t>
       </w:r>
-      <w:hyperlink r:id="rId156">
+      <w:hyperlink r:id="rId157">
         <w:r>
           <w:rPr>
             <w:rStyle w:val="Hyperlink"/>
@@ -7523,8 +7666,8 @@
         </w:r>
       </w:hyperlink>
     </w:p>
-    <w:bookmarkEnd w:id="157"/>
-    <w:bookmarkStart w:id="159" w:name="ref-R-Rmisc"/>
+    <w:bookmarkEnd w:id="158"/>
+    <w:bookmarkStart w:id="160" w:name="ref-R-Rmisc"/>
     <w:p>
       <w:pPr>
         <w:pStyle w:val="Literaturverzeichnis"/>
@@ -7547,7 +7690,7 @@
       <w:r>
         <w:t xml:space="preserve"> </w:t>
       </w:r>
-      <w:hyperlink r:id="rId158">
+      <w:hyperlink r:id="rId159">
         <w:r>
           <w:rPr>
             <w:rStyle w:val="Hyperlink"/>
@@ -7556,8 +7699,8 @@
         </w:r>
       </w:hyperlink>
     </w:p>
-    <w:bookmarkEnd w:id="159"/>
-    <w:bookmarkStart w:id="161" w:name="ref-HunterBall2014"/>
+    <w:bookmarkEnd w:id="160"/>
+    <w:bookmarkStart w:id="162" w:name="ref-HunterBall2014"/>
     <w:p>
       <w:pPr>
         <w:pStyle w:val="Literaturverzeichnis"/>
@@ -7601,7 +7744,7 @@
       <w:r>
         <w:t xml:space="preserve"> </w:t>
       </w:r>
-      <w:hyperlink r:id="rId160">
+      <w:hyperlink r:id="rId161">
         <w:r>
           <w:rPr>
             <w:rStyle w:val="Hyperlink"/>
@@ -7610,8 +7753,8 @@
         </w:r>
       </w:hyperlink>
     </w:p>
-    <w:bookmarkEnd w:id="161"/>
-    <w:bookmarkStart w:id="163" w:name="ref-Janes2018"/>
+    <w:bookmarkEnd w:id="162"/>
+    <w:bookmarkStart w:id="164" w:name="ref-Janes2018"/>
     <w:p>
       <w:pPr>
         <w:pStyle w:val="Literaturverzeichnis"/>
@@ -7652,7 +7795,7 @@
       <w:r>
         <w:t xml:space="preserve"> </w:t>
       </w:r>
-      <w:hyperlink r:id="rId162">
+      <w:hyperlink r:id="rId163">
         <w:r>
           <w:rPr>
             <w:rStyle w:val="Hyperlink"/>
@@ -7661,8 +7804,8 @@
         </w:r>
       </w:hyperlink>
     </w:p>
-    <w:bookmarkEnd w:id="163"/>
-    <w:bookmarkStart w:id="165" w:name="ref-Jarosz2014"/>
+    <w:bookmarkEnd w:id="164"/>
+    <w:bookmarkStart w:id="166" w:name="ref-Jarosz2014"/>
     <w:p>
       <w:pPr>
         <w:pStyle w:val="Literaturverzeichnis"/>
@@ -7706,7 +7849,7 @@
       <w:r>
         <w:t xml:space="preserve"> </w:t>
       </w:r>
-      <w:hyperlink r:id="rId164">
+      <w:hyperlink r:id="rId165">
         <w:r>
           <w:rPr>
             <w:rStyle w:val="Hyperlink"/>
@@ -7715,8 +7858,8 @@
         </w:r>
       </w:hyperlink>
     </w:p>
-    <w:bookmarkEnd w:id="165"/>
-    <w:bookmarkStart w:id="167" w:name="ref-Kornell2011"/>
+    <w:bookmarkEnd w:id="166"/>
+    <w:bookmarkStart w:id="168" w:name="ref-Kornell2011"/>
     <w:p>
       <w:pPr>
         <w:pStyle w:val="Literaturverzeichnis"/>
@@ -7748,7 +7891,7 @@
       <w:r>
         <w:t xml:space="preserve"> </w:t>
       </w:r>
-      <w:hyperlink r:id="rId166">
+      <w:hyperlink r:id="rId167">
         <w:r>
           <w:rPr>
             <w:rStyle w:val="Hyperlink"/>
@@ -7757,8 +7900,8 @@
         </w:r>
       </w:hyperlink>
     </w:p>
-    <w:bookmarkEnd w:id="167"/>
-    <w:bookmarkStart w:id="169" w:name="ref-Kuhl2014"/>
+    <w:bookmarkEnd w:id="168"/>
+    <w:bookmarkStart w:id="170" w:name="ref-Kuhl2014"/>
     <w:p>
       <w:pPr>
         <w:pStyle w:val="Literaturverzeichnis"/>
@@ -7802,7 +7945,7 @@
       <w:r>
         <w:t xml:space="preserve"> </w:t>
       </w:r>
-      <w:hyperlink r:id="rId168">
+      <w:hyperlink r:id="rId169">
         <w:r>
           <w:rPr>
             <w:rStyle w:val="Hyperlink"/>
@@ -7811,8 +7954,8 @@
         </w:r>
       </w:hyperlink>
     </w:p>
-    <w:bookmarkEnd w:id="169"/>
-    <w:bookmarkStart w:id="171" w:name="ref-Lehmann2016"/>
+    <w:bookmarkEnd w:id="170"/>
+    <w:bookmarkStart w:id="172" w:name="ref-Lehmann2016"/>
     <w:p>
       <w:pPr>
         <w:pStyle w:val="Literaturverzeichnis"/>
@@ -7856,7 +7999,7 @@
       <w:r>
         <w:t xml:space="preserve"> </w:t>
       </w:r>
-      <w:hyperlink r:id="rId170">
+      <w:hyperlink r:id="rId171">
         <w:r>
           <w:rPr>
             <w:rStyle w:val="Hyperlink"/>
@@ -7865,8 +8008,8 @@
         </w:r>
       </w:hyperlink>
     </w:p>
-    <w:bookmarkEnd w:id="171"/>
-    <w:bookmarkStart w:id="173" w:name="ref-R-emmeans"/>
+    <w:bookmarkEnd w:id="172"/>
+    <w:bookmarkStart w:id="174" w:name="ref-R-emmeans"/>
     <w:p>
       <w:pPr>
         <w:pStyle w:val="Literaturverzeichnis"/>
@@ -7889,7 +8032,7 @@
       <w:r>
         <w:t xml:space="preserve"> </w:t>
       </w:r>
-      <w:hyperlink r:id="rId172">
+      <w:hyperlink r:id="rId173">
         <w:r>
           <w:rPr>
             <w:rStyle w:val="Hyperlink"/>
@@ -7898,8 +8041,8 @@
         </w:r>
       </w:hyperlink>
     </w:p>
-    <w:bookmarkEnd w:id="173"/>
-    <w:bookmarkStart w:id="175" w:name="ref-R-see"/>
+    <w:bookmarkEnd w:id="174"/>
+    <w:bookmarkStart w:id="176" w:name="ref-R-see"/>
     <w:p>
       <w:pPr>
         <w:pStyle w:val="Literaturverzeichnis"/>
@@ -7922,7 +8065,7 @@
       <w:r>
         <w:t xml:space="preserve"> </w:t>
       </w:r>
-      <w:hyperlink r:id="rId174">
+      <w:hyperlink r:id="rId175">
         <w:r>
           <w:rPr>
             <w:rStyle w:val="Hyperlink"/>
@@ -7931,8 +8074,8 @@
         </w:r>
       </w:hyperlink>
     </w:p>
-    <w:bookmarkEnd w:id="175"/>
-    <w:bookmarkStart w:id="176" w:name="ref-Macmillan2005"/>
+    <w:bookmarkEnd w:id="176"/>
+    <w:bookmarkStart w:id="177" w:name="ref-Macmillan2005"/>
     <w:p>
       <w:pPr>
         <w:pStyle w:val="Literaturverzeichnis"/>
@@ -7956,8 +8099,8 @@
         <w:t xml:space="preserve">(pp. xix, 492–xix, 492). Lawrence Erlbaum Associates Publishers.</w:t>
       </w:r>
     </w:p>
-    <w:bookmarkEnd w:id="176"/>
-    <w:bookmarkStart w:id="178" w:name="ref-Magreehan2016"/>
+    <w:bookmarkEnd w:id="177"/>
+    <w:bookmarkStart w:id="179" w:name="ref-Magreehan2016"/>
     <w:p>
       <w:pPr>
         <w:pStyle w:val="Literaturverzeichnis"/>
@@ -8001,7 +8144,7 @@
       <w:r>
         <w:t xml:space="preserve"> </w:t>
       </w:r>
-      <w:hyperlink r:id="rId177">
+      <w:hyperlink r:id="rId178">
         <w:r>
           <w:rPr>
             <w:rStyle w:val="Hyperlink"/>
@@ -8010,8 +8153,8 @@
         </w:r>
       </w:hyperlink>
     </w:p>
-    <w:bookmarkEnd w:id="178"/>
-    <w:bookmarkStart w:id="179" w:name="ref-R-WRS2"/>
+    <w:bookmarkEnd w:id="179"/>
+    <w:bookmarkStart w:id="180" w:name="ref-R-WRS2"/>
     <w:p>
       <w:pPr>
         <w:pStyle w:val="Literaturverzeichnis"/>
@@ -8053,8 +8196,8 @@
         <w:t xml:space="preserve">, 464–488.</w:t>
       </w:r>
     </w:p>
-    <w:bookmarkEnd w:id="179"/>
-    <w:bookmarkStart w:id="181" w:name="ref-R-modelbased"/>
+    <w:bookmarkEnd w:id="180"/>
+    <w:bookmarkStart w:id="182" w:name="ref-R-modelbased"/>
     <w:p>
       <w:pPr>
         <w:pStyle w:val="Literaturverzeichnis"/>
@@ -8077,7 +8220,7 @@
       <w:r>
         <w:t xml:space="preserve"> </w:t>
       </w:r>
-      <w:hyperlink r:id="rId180">
+      <w:hyperlink r:id="rId181">
         <w:r>
           <w:rPr>
             <w:rStyle w:val="Hyperlink"/>
@@ -8086,8 +8229,8 @@
         </w:r>
       </w:hyperlink>
     </w:p>
-    <w:bookmarkEnd w:id="181"/>
-    <w:bookmarkStart w:id="183" w:name="ref-R-report"/>
+    <w:bookmarkEnd w:id="182"/>
+    <w:bookmarkStart w:id="184" w:name="ref-R-report"/>
     <w:p>
       <w:pPr>
         <w:pStyle w:val="Literaturverzeichnis"/>
@@ -8110,7 +8253,7 @@
       <w:r>
         <w:t xml:space="preserve"> </w:t>
       </w:r>
-      <w:hyperlink r:id="rId182">
+      <w:hyperlink r:id="rId183">
         <w:r>
           <w:rPr>
             <w:rStyle w:val="Hyperlink"/>
@@ -8119,8 +8262,8 @@
         </w:r>
       </w:hyperlink>
     </w:p>
-    <w:bookmarkEnd w:id="183"/>
-    <w:bookmarkStart w:id="184" w:name="ref-R-lrd"/>
+    <w:bookmarkEnd w:id="184"/>
+    <w:bookmarkStart w:id="185" w:name="ref-R-lrd"/>
     <w:p>
       <w:pPr>
         <w:pStyle w:val="Literaturverzeichnis"/>
@@ -8141,8 +8284,8 @@
         <w:t xml:space="preserve">.</w:t>
       </w:r>
     </w:p>
-    <w:bookmarkEnd w:id="184"/>
-    <w:bookmarkStart w:id="186" w:name="ref-McClelland1981"/>
+    <w:bookmarkEnd w:id="185"/>
+    <w:bookmarkStart w:id="187" w:name="ref-McClelland1981"/>
     <w:p>
       <w:pPr>
         <w:pStyle w:val="Literaturverzeichnis"/>
@@ -8168,7 +8311,7 @@
       <w:r>
         <w:t xml:space="preserve"> </w:t>
       </w:r>
-      <w:hyperlink r:id="rId185">
+      <w:hyperlink r:id="rId186">
         <w:r>
           <w:rPr>
             <w:rStyle w:val="Hyperlink"/>
@@ -8177,8 +8320,8 @@
         </w:r>
       </w:hyperlink>
     </w:p>
-    <w:bookmarkEnd w:id="186"/>
-    <w:bookmarkStart w:id="188" w:name="ref-Morey2018"/>
+    <w:bookmarkEnd w:id="187"/>
+    <w:bookmarkStart w:id="189" w:name="ref-Morey2018"/>
     <w:p>
       <w:pPr>
         <w:pStyle w:val="Literaturverzeichnis"/>
@@ -8201,7 +8344,7 @@
       <w:r>
         <w:t xml:space="preserve"> </w:t>
       </w:r>
-      <w:hyperlink r:id="rId187">
+      <w:hyperlink r:id="rId188">
         <w:r>
           <w:rPr>
             <w:rStyle w:val="Hyperlink"/>
@@ -8210,8 +8353,8 @@
         </w:r>
       </w:hyperlink>
     </w:p>
-    <w:bookmarkEnd w:id="188"/>
-    <w:bookmarkStart w:id="189" w:name="ref-R-BayesFactor"/>
+    <w:bookmarkEnd w:id="189"/>
+    <w:bookmarkStart w:id="190" w:name="ref-R-BayesFactor"/>
     <w:p>
       <w:pPr>
         <w:pStyle w:val="Literaturverzeichnis"/>
@@ -8234,7 +8377,7 @@
       <w:r>
         <w:t xml:space="preserve"> </w:t>
       </w:r>
-      <w:hyperlink r:id="rId187">
+      <w:hyperlink r:id="rId188">
         <w:r>
           <w:rPr>
             <w:rStyle w:val="Hyperlink"/>
@@ -8243,8 +8386,8 @@
         </w:r>
       </w:hyperlink>
     </w:p>
-    <w:bookmarkEnd w:id="189"/>
-    <w:bookmarkStart w:id="191" w:name="ref-Mueller2014"/>
+    <w:bookmarkEnd w:id="190"/>
+    <w:bookmarkStart w:id="192" w:name="ref-Mueller2014"/>
     <w:p>
       <w:pPr>
         <w:pStyle w:val="Literaturverzeichnis"/>
@@ -8285,7 +8428,7 @@
       <w:r>
         <w:t xml:space="preserve"> </w:t>
       </w:r>
-      <w:hyperlink r:id="rId190">
+      <w:hyperlink r:id="rId191">
         <w:r>
           <w:rPr>
             <w:rStyle w:val="Hyperlink"/>
@@ -8294,8 +8437,8 @@
         </w:r>
       </w:hyperlink>
     </w:p>
-    <w:bookmarkEnd w:id="191"/>
-    <w:bookmarkStart w:id="193" w:name="ref-Mulligan1996"/>
+    <w:bookmarkEnd w:id="192"/>
+    <w:bookmarkStart w:id="194" w:name="ref-Mulligan1996"/>
     <w:p>
       <w:pPr>
         <w:pStyle w:val="Literaturverzeichnis"/>
@@ -8339,7 +8482,7 @@
       <w:r>
         <w:t xml:space="preserve"> </w:t>
       </w:r>
-      <w:hyperlink r:id="rId192">
+      <w:hyperlink r:id="rId193">
         <w:r>
           <w:rPr>
             <w:rStyle w:val="Hyperlink"/>
@@ -8348,8 +8491,8 @@
         </w:r>
       </w:hyperlink>
     </w:p>
-    <w:bookmarkEnd w:id="193"/>
-    <w:bookmarkStart w:id="195" w:name="ref-R-here"/>
+    <w:bookmarkEnd w:id="194"/>
+    <w:bookmarkStart w:id="196" w:name="ref-R-here"/>
     <w:p>
       <w:pPr>
         <w:pStyle w:val="Literaturverzeichnis"/>
@@ -8372,7 +8515,7 @@
       <w:r>
         <w:t xml:space="preserve"> </w:t>
       </w:r>
-      <w:hyperlink r:id="rId194">
+      <w:hyperlink r:id="rId195">
         <w:r>
           <w:rPr>
             <w:rStyle w:val="Hyperlink"/>
@@ -8381,8 +8524,8 @@
         </w:r>
       </w:hyperlink>
     </w:p>
-    <w:bookmarkEnd w:id="195"/>
-    <w:bookmarkStart w:id="197" w:name="ref-R-tibble"/>
+    <w:bookmarkEnd w:id="196"/>
+    <w:bookmarkStart w:id="198" w:name="ref-R-tibble"/>
     <w:p>
       <w:pPr>
         <w:pStyle w:val="Literaturverzeichnis"/>
@@ -8405,7 +8548,7 @@
       <w:r>
         <w:t xml:space="preserve"> </w:t>
       </w:r>
-      <w:hyperlink r:id="rId196">
+      <w:hyperlink r:id="rId197">
         <w:r>
           <w:rPr>
             <w:rStyle w:val="Hyperlink"/>
@@ -8414,8 +8557,8 @@
         </w:r>
       </w:hyperlink>
     </w:p>
-    <w:bookmarkEnd w:id="197"/>
-    <w:bookmarkStart w:id="199" w:name="ref-Myers2020"/>
+    <w:bookmarkEnd w:id="198"/>
+    <w:bookmarkStart w:id="200" w:name="ref-Myers2020"/>
     <w:p>
       <w:pPr>
         <w:pStyle w:val="Literaturverzeichnis"/>
@@ -8459,7 +8602,7 @@
       <w:r>
         <w:t xml:space="preserve"> </w:t>
       </w:r>
-      <w:hyperlink r:id="rId198">
+      <w:hyperlink r:id="rId199">
         <w:r>
           <w:rPr>
             <w:rStyle w:val="Hyperlink"/>
@@ -8468,8 +8611,8 @@
         </w:r>
       </w:hyperlink>
     </w:p>
-    <w:bookmarkEnd w:id="199"/>
-    <w:bookmarkStart w:id="201" w:name="ref-Nairne1988"/>
+    <w:bookmarkEnd w:id="200"/>
+    <w:bookmarkStart w:id="202" w:name="ref-Nairne1988"/>
     <w:p>
       <w:pPr>
         <w:pStyle w:val="Literaturverzeichnis"/>
@@ -8513,7 +8656,7 @@
       <w:r>
         <w:t xml:space="preserve"> </w:t>
       </w:r>
-      <w:hyperlink r:id="rId200">
+      <w:hyperlink r:id="rId201">
         <w:r>
           <w:rPr>
             <w:rStyle w:val="Hyperlink"/>
@@ -8522,8 +8665,8 @@
         </w:r>
       </w:hyperlink>
     </w:p>
-    <w:bookmarkEnd w:id="201"/>
-    <w:bookmarkStart w:id="202" w:name="ref-Maxwell2020"/>
+    <w:bookmarkEnd w:id="202"/>
+    <w:bookmarkStart w:id="203" w:name="ref-Maxwell2020"/>
     <w:p>
       <w:pPr>
         <w:pStyle w:val="Literaturverzeichnis"/>
@@ -8544,8 +8687,8 @@
         <w:t xml:space="preserve">.</w:t>
       </w:r>
     </w:p>
-    <w:bookmarkEnd w:id="202"/>
-    <w:bookmarkStart w:id="204" w:name="ref-Olejnik2003"/>
+    <w:bookmarkEnd w:id="203"/>
+    <w:bookmarkStart w:id="205" w:name="ref-Olejnik2003"/>
     <w:p>
       <w:pPr>
         <w:pStyle w:val="Literaturverzeichnis"/>
@@ -8571,7 +8714,7 @@
       <w:r>
         <w:t xml:space="preserve"> </w:t>
       </w:r>
-      <w:hyperlink r:id="rId203">
+      <w:hyperlink r:id="rId204">
         <w:r>
           <w:rPr>
             <w:rStyle w:val="Hyperlink"/>
@@ -8580,8 +8723,8 @@
         </w:r>
       </w:hyperlink>
     </w:p>
-    <w:bookmarkEnd w:id="204"/>
-    <w:bookmarkStart w:id="206" w:name="ref-Oppenheimer2013"/>
+    <w:bookmarkEnd w:id="205"/>
+    <w:bookmarkStart w:id="207" w:name="ref-Oppenheimer2013"/>
     <w:p>
       <w:pPr>
         <w:pStyle w:val="Literaturverzeichnis"/>
@@ -8616,7 +8759,7 @@
       <w:r>
         <w:t xml:space="preserve"> </w:t>
       </w:r>
-      <w:hyperlink r:id="rId205">
+      <w:hyperlink r:id="rId206">
         <w:r>
           <w:rPr>
             <w:rStyle w:val="Hyperlink"/>
@@ -8625,8 +8768,8 @@
         </w:r>
       </w:hyperlink>
     </w:p>
-    <w:bookmarkEnd w:id="206"/>
-    <w:bookmarkStart w:id="208" w:name="ref-Pan2020"/>
+    <w:bookmarkEnd w:id="207"/>
+    <w:bookmarkStart w:id="209" w:name="ref-Pan2020"/>
     <w:p>
       <w:pPr>
         <w:pStyle w:val="Literaturverzeichnis"/>
@@ -8670,7 +8813,7 @@
       <w:r>
         <w:t xml:space="preserve"> </w:t>
       </w:r>
-      <w:hyperlink r:id="rId207">
+      <w:hyperlink r:id="rId208">
         <w:r>
           <w:rPr>
             <w:rStyle w:val="Hyperlink"/>
@@ -8679,8 +8822,8 @@
         </w:r>
       </w:hyperlink>
     </w:p>
-    <w:bookmarkEnd w:id="208"/>
-    <w:bookmarkStart w:id="210" w:name="ref-R-patchwork"/>
+    <w:bookmarkEnd w:id="209"/>
+    <w:bookmarkStart w:id="211" w:name="ref-R-patchwork"/>
     <w:p>
       <w:pPr>
         <w:pStyle w:val="Literaturverzeichnis"/>
@@ -8703,7 +8846,7 @@
       <w:r>
         <w:t xml:space="preserve"> </w:t>
       </w:r>
-      <w:hyperlink r:id="rId209">
+      <w:hyperlink r:id="rId210">
         <w:r>
           <w:rPr>
             <w:rStyle w:val="Hyperlink"/>
@@ -8712,8 +8855,8 @@
         </w:r>
       </w:hyperlink>
     </w:p>
-    <w:bookmarkEnd w:id="210"/>
-    <w:bookmarkStart w:id="212" w:name="ref-Peirce2019"/>
+    <w:bookmarkEnd w:id="211"/>
+    <w:bookmarkStart w:id="213" w:name="ref-Peirce2019"/>
     <w:p>
       <w:pPr>
         <w:pStyle w:val="Literaturverzeichnis"/>
@@ -8757,7 +8900,7 @@
       <w:r>
         <w:t xml:space="preserve"> </w:t>
       </w:r>
-      <w:hyperlink r:id="rId211">
+      <w:hyperlink r:id="rId212">
         <w:r>
           <w:rPr>
             <w:rStyle w:val="Hyperlink"/>
@@ -8766,8 +8909,8 @@
         </w:r>
       </w:hyperlink>
     </w:p>
-    <w:bookmarkEnd w:id="212"/>
-    <w:bookmarkStart w:id="214" w:name="ref-Perea2016"/>
+    <w:bookmarkEnd w:id="213"/>
+    <w:bookmarkStart w:id="215" w:name="ref-Perea2016"/>
     <w:p>
       <w:pPr>
         <w:pStyle w:val="Literaturverzeichnis"/>
@@ -8808,7 +8951,7 @@
       <w:r>
         <w:t xml:space="preserve"> </w:t>
       </w:r>
-      <w:hyperlink r:id="rId213">
+      <w:hyperlink r:id="rId214">
         <w:r>
           <w:rPr>
             <w:rStyle w:val="Hyperlink"/>
@@ -8817,8 +8960,8 @@
         </w:r>
       </w:hyperlink>
     </w:p>
-    <w:bookmarkEnd w:id="214"/>
-    <w:bookmarkStart w:id="216" w:name="ref-Perfetti2007"/>
+    <w:bookmarkEnd w:id="215"/>
+    <w:bookmarkStart w:id="217" w:name="ref-Perfetti2007"/>
     <w:p>
       <w:pPr>
         <w:pStyle w:val="Literaturverzeichnis"/>
@@ -8862,7 +9005,7 @@
       <w:r>
         <w:t xml:space="preserve"> </w:t>
       </w:r>
-      <w:hyperlink r:id="rId215">
+      <w:hyperlink r:id="rId216">
         <w:r>
           <w:rPr>
             <w:rStyle w:val="Hyperlink"/>
@@ -8871,8 +9014,8 @@
         </w:r>
       </w:hyperlink>
     </w:p>
-    <w:bookmarkEnd w:id="216"/>
-    <w:bookmarkStart w:id="218" w:name="ref-R-coda"/>
+    <w:bookmarkEnd w:id="217"/>
+    <w:bookmarkStart w:id="219" w:name="ref-R-coda"/>
     <w:p>
       <w:pPr>
         <w:pStyle w:val="Literaturverzeichnis"/>
@@ -8907,7 +9050,7 @@
       <w:r>
         <w:t xml:space="preserve"> </w:t>
       </w:r>
-      <w:hyperlink r:id="rId217">
+      <w:hyperlink r:id="rId218">
         <w:r>
           <w:rPr>
             <w:rStyle w:val="Hyperlink"/>
@@ -8916,8 +9059,8 @@
         </w:r>
       </w:hyperlink>
     </w:p>
-    <w:bookmarkEnd w:id="218"/>
-    <w:bookmarkStart w:id="220" w:name="ref-R-base"/>
+    <w:bookmarkEnd w:id="219"/>
+    <w:bookmarkStart w:id="221" w:name="ref-R-base"/>
     <w:p>
       <w:pPr>
         <w:pStyle w:val="Literaturverzeichnis"/>
@@ -8940,7 +9083,7 @@
       <w:r>
         <w:t xml:space="preserve"> </w:t>
       </w:r>
-      <w:hyperlink r:id="rId219">
+      <w:hyperlink r:id="rId220">
         <w:r>
           <w:rPr>
             <w:rStyle w:val="Hyperlink"/>
@@ -8949,8 +9092,8 @@
         </w:r>
       </w:hyperlink>
     </w:p>
-    <w:bookmarkEnd w:id="220"/>
-    <w:bookmarkStart w:id="222" w:name="ref-Rhodes2009"/>
+    <w:bookmarkEnd w:id="221"/>
+    <w:bookmarkStart w:id="223" w:name="ref-Rhodes2009"/>
     <w:p>
       <w:pPr>
         <w:pStyle w:val="Literaturverzeichnis"/>
@@ -8994,7 +9137,7 @@
       <w:r>
         <w:t xml:space="preserve"> </w:t>
       </w:r>
-      <w:hyperlink r:id="rId221">
+      <w:hyperlink r:id="rId222">
         <w:r>
           <w:rPr>
             <w:rStyle w:val="Hyperlink"/>
@@ -9003,8 +9146,8 @@
         </w:r>
       </w:hyperlink>
     </w:p>
-    <w:bookmarkEnd w:id="222"/>
-    <w:bookmarkStart w:id="224" w:name="ref-Rhodes2008"/>
+    <w:bookmarkEnd w:id="223"/>
+    <w:bookmarkStart w:id="225" w:name="ref-Rhodes2008"/>
     <w:p>
       <w:pPr>
         <w:pStyle w:val="Literaturverzeichnis"/>
@@ -9048,7 +9191,7 @@
       <w:r>
         <w:t xml:space="preserve"> </w:t>
       </w:r>
-      <w:hyperlink r:id="rId223">
+      <w:hyperlink r:id="rId224">
         <w:r>
           <w:rPr>
             <w:rStyle w:val="Hyperlink"/>
@@ -9057,8 +9200,8 @@
         </w:r>
       </w:hyperlink>
     </w:p>
-    <w:bookmarkEnd w:id="224"/>
-    <w:bookmarkStart w:id="226" w:name="ref-Rosner2015"/>
+    <w:bookmarkEnd w:id="225"/>
+    <w:bookmarkStart w:id="227" w:name="ref-Rosner2015"/>
     <w:p>
       <w:pPr>
         <w:pStyle w:val="Literaturverzeichnis"/>
@@ -9102,7 +9245,7 @@
       <w:r>
         <w:t xml:space="preserve"> </w:t>
       </w:r>
-      <w:hyperlink r:id="rId225">
+      <w:hyperlink r:id="rId226">
         <w:r>
           <w:rPr>
             <w:rStyle w:val="Hyperlink"/>
@@ -9111,8 +9254,8 @@
         </w:r>
       </w:hyperlink>
     </w:p>
-    <w:bookmarkEnd w:id="226"/>
-    <w:bookmarkStart w:id="228" w:name="ref-Rummer2016"/>
+    <w:bookmarkEnd w:id="227"/>
+    <w:bookmarkStart w:id="229" w:name="ref-Rummer2016"/>
     <w:p>
       <w:pPr>
         <w:pStyle w:val="Literaturverzeichnis"/>
@@ -9156,7 +9299,7 @@
       <w:r>
         <w:t xml:space="preserve"> </w:t>
       </w:r>
-      <w:hyperlink r:id="rId227">
+      <w:hyperlink r:id="rId228">
         <w:r>
           <w:rPr>
             <w:rStyle w:val="Hyperlink"/>
@@ -9165,8 +9308,8 @@
         </w:r>
       </w:hyperlink>
     </w:p>
-    <w:bookmarkEnd w:id="228"/>
-    <w:bookmarkStart w:id="230" w:name="ref-Sagan1980"/>
+    <w:bookmarkEnd w:id="229"/>
+    <w:bookmarkStart w:id="231" w:name="ref-Sagan1980"/>
     <w:p>
       <w:pPr>
         <w:pStyle w:val="Literaturverzeichnis"/>
@@ -9189,7 +9332,7 @@
       <w:r>
         <w:t xml:space="preserve"> </w:t>
       </w:r>
-      <w:hyperlink r:id="rId229">
+      <w:hyperlink r:id="rId230">
         <w:r>
           <w:rPr>
             <w:rStyle w:val="Hyperlink"/>
@@ -9198,8 +9341,8 @@
         </w:r>
       </w:hyperlink>
     </w:p>
-    <w:bookmarkEnd w:id="230"/>
-    <w:bookmarkStart w:id="232" w:name="ref-R-lattice"/>
+    <w:bookmarkEnd w:id="231"/>
+    <w:bookmarkStart w:id="233" w:name="ref-R-lattice"/>
     <w:p>
       <w:pPr>
         <w:pStyle w:val="Literaturverzeichnis"/>
@@ -9222,7 +9365,7 @@
       <w:r>
         <w:t xml:space="preserve"> </w:t>
       </w:r>
-      <w:hyperlink r:id="rId231">
+      <w:hyperlink r:id="rId232">
         <w:r>
           <w:rPr>
             <w:rStyle w:val="Hyperlink"/>
@@ -9231,8 +9374,8 @@
         </w:r>
       </w:hyperlink>
     </w:p>
-    <w:bookmarkEnd w:id="232"/>
-    <w:bookmarkStart w:id="234" w:name="ref-Seufert2017"/>
+    <w:bookmarkEnd w:id="233"/>
+    <w:bookmarkStart w:id="235" w:name="ref-Seufert2017"/>
     <w:p>
       <w:pPr>
         <w:pStyle w:val="Literaturverzeichnis"/>
@@ -9276,7 +9419,7 @@
       <w:r>
         <w:t xml:space="preserve"> </w:t>
       </w:r>
-      <w:hyperlink r:id="rId233">
+      <w:hyperlink r:id="rId234">
         <w:r>
           <w:rPr>
             <w:rStyle w:val="Hyperlink"/>
@@ -9285,8 +9428,8 @@
         </w:r>
       </w:hyperlink>
     </w:p>
-    <w:bookmarkEnd w:id="234"/>
-    <w:bookmarkStart w:id="236" w:name="ref-R-afex"/>
+    <w:bookmarkEnd w:id="235"/>
+    <w:bookmarkStart w:id="237" w:name="ref-R-afex"/>
     <w:p>
       <w:pPr>
         <w:pStyle w:val="Literaturverzeichnis"/>
@@ -9309,7 +9452,7 @@
       <w:r>
         <w:t xml:space="preserve"> </w:t>
       </w:r>
-      <w:hyperlink r:id="rId235">
+      <w:hyperlink r:id="rId236">
         <w:r>
           <w:rPr>
             <w:rStyle w:val="Hyperlink"/>
@@ -9318,8 +9461,8 @@
         </w:r>
       </w:hyperlink>
     </w:p>
-    <w:bookmarkEnd w:id="236"/>
-    <w:bookmarkStart w:id="237" w:name="ref-Singmann2020"/>
+    <w:bookmarkEnd w:id="237"/>
+    <w:bookmarkStart w:id="238" w:name="ref-Singmann2020"/>
     <w:p>
       <w:pPr>
         <w:pStyle w:val="Literaturverzeichnis"/>
@@ -9342,7 +9485,7 @@
       <w:r>
         <w:t xml:space="preserve"> </w:t>
       </w:r>
-      <w:hyperlink r:id="rId235">
+      <w:hyperlink r:id="rId236">
         <w:r>
           <w:rPr>
             <w:rStyle w:val="Hyperlink"/>
@@ -9351,8 +9494,8 @@
         </w:r>
       </w:hyperlink>
     </w:p>
-    <w:bookmarkEnd w:id="237"/>
-    <w:bookmarkStart w:id="239" w:name="ref-R-ggrepel"/>
+    <w:bookmarkEnd w:id="238"/>
+    <w:bookmarkStart w:id="240" w:name="ref-R-ggrepel"/>
     <w:p>
       <w:pPr>
         <w:pStyle w:val="Literaturverzeichnis"/>
@@ -9375,7 +9518,7 @@
       <w:r>
         <w:t xml:space="preserve"> </w:t>
       </w:r>
-      <w:hyperlink r:id="rId238">
+      <w:hyperlink r:id="rId239">
         <w:r>
           <w:rPr>
             <w:rStyle w:val="Hyperlink"/>
@@ -9384,8 +9527,8 @@
         </w:r>
       </w:hyperlink>
     </w:p>
-    <w:bookmarkEnd w:id="239"/>
-    <w:bookmarkStart w:id="241" w:name="ref-Soderstrom2015"/>
+    <w:bookmarkEnd w:id="240"/>
+    <w:bookmarkStart w:id="242" w:name="ref-Soderstrom2015"/>
     <w:p>
       <w:pPr>
         <w:pStyle w:val="Literaturverzeichnis"/>
@@ -9429,7 +9572,7 @@
       <w:r>
         <w:t xml:space="preserve"> </w:t>
       </w:r>
-      <w:hyperlink r:id="rId240">
+      <w:hyperlink r:id="rId241">
         <w:r>
           <w:rPr>
             <w:rStyle w:val="Hyperlink"/>
@@ -9438,8 +9581,8 @@
         </w:r>
       </w:hyperlink>
     </w:p>
-    <w:bookmarkEnd w:id="241"/>
-    <w:bookmarkStart w:id="243" w:name="ref-Strukelj2016"/>
+    <w:bookmarkEnd w:id="242"/>
+    <w:bookmarkStart w:id="244" w:name="ref-Strukelj2016"/>
     <w:p>
       <w:pPr>
         <w:pStyle w:val="Literaturverzeichnis"/>
@@ -9483,7 +9626,7 @@
       <w:r>
         <w:t xml:space="preserve"> </w:t>
       </w:r>
-      <w:hyperlink r:id="rId242">
+      <w:hyperlink r:id="rId243">
         <w:r>
           <w:rPr>
             <w:rStyle w:val="Hyperlink"/>
@@ -9492,8 +9635,8 @@
         </w:r>
       </w:hyperlink>
     </w:p>
-    <w:bookmarkEnd w:id="243"/>
-    <w:bookmarkStart w:id="245" w:name="ref-Sungkhasettee2011"/>
+    <w:bookmarkEnd w:id="244"/>
+    <w:bookmarkStart w:id="246" w:name="ref-Sungkhasettee2011"/>
     <w:p>
       <w:pPr>
         <w:pStyle w:val="Literaturverzeichnis"/>
@@ -9537,7 +9680,7 @@
       <w:r>
         <w:t xml:space="preserve"> </w:t>
       </w:r>
-      <w:hyperlink r:id="rId244">
+      <w:hyperlink r:id="rId245">
         <w:r>
           <w:rPr>
             <w:rStyle w:val="Hyperlink"/>
@@ -9546,8 +9689,8 @@
         </w:r>
       </w:hyperlink>
     </w:p>
-    <w:bookmarkEnd w:id="245"/>
-    <w:bookmarkStart w:id="247" w:name="ref-Susser2013"/>
+    <w:bookmarkEnd w:id="246"/>
+    <w:bookmarkStart w:id="248" w:name="ref-Susser2013"/>
     <w:p>
       <w:pPr>
         <w:pStyle w:val="Literaturverzeichnis"/>
@@ -9615,7 +9758,7 @@
       <w:r>
         <w:t xml:space="preserve"> </w:t>
       </w:r>
-      <w:hyperlink r:id="rId246">
+      <w:hyperlink r:id="rId247">
         <w:r>
           <w:rPr>
             <w:rStyle w:val="Hyperlink"/>
@@ -9624,8 +9767,8 @@
         </w:r>
       </w:hyperlink>
     </w:p>
-    <w:bookmarkEnd w:id="247"/>
-    <w:bookmarkStart w:id="249" w:name="ref-Szpunar2007"/>
+    <w:bookmarkEnd w:id="248"/>
+    <w:bookmarkStart w:id="250" w:name="ref-Szpunar2007"/>
     <w:p>
       <w:pPr>
         <w:pStyle w:val="Literaturverzeichnis"/>
@@ -9669,7 +9812,7 @@
       <w:r>
         <w:t xml:space="preserve"> </w:t>
       </w:r>
-      <w:hyperlink r:id="rId248">
+      <w:hyperlink r:id="rId249">
         <w:r>
           <w:rPr>
             <w:rStyle w:val="Hyperlink"/>
@@ -9678,8 +9821,8 @@
         </w:r>
       </w:hyperlink>
     </w:p>
-    <w:bookmarkEnd w:id="249"/>
-    <w:bookmarkStart w:id="251" w:name="ref-Taylor2020"/>
+    <w:bookmarkEnd w:id="250"/>
+    <w:bookmarkStart w:id="252" w:name="ref-Taylor2020"/>
     <w:p>
       <w:pPr>
         <w:pStyle w:val="Literaturverzeichnis"/>
@@ -9711,7 +9854,7 @@
       <w:r>
         <w:t xml:space="preserve"> </w:t>
       </w:r>
-      <w:hyperlink r:id="rId250">
+      <w:hyperlink r:id="rId251">
         <w:r>
           <w:rPr>
             <w:rStyle w:val="Hyperlink"/>
@@ -9720,8 +9863,8 @@
         </w:r>
       </w:hyperlink>
     </w:p>
-    <w:bookmarkEnd w:id="251"/>
-    <w:bookmarkStart w:id="253" w:name="ref-R-ggpol"/>
+    <w:bookmarkEnd w:id="252"/>
+    <w:bookmarkStart w:id="254" w:name="ref-R-ggpol"/>
     <w:p>
       <w:pPr>
         <w:pStyle w:val="Literaturverzeichnis"/>
@@ -9744,7 +9887,7 @@
       <w:r>
         <w:t xml:space="preserve"> </w:t>
       </w:r>
-      <w:hyperlink r:id="rId252">
+      <w:hyperlink r:id="rId253">
         <w:r>
           <w:rPr>
             <w:rStyle w:val="Hyperlink"/>
@@ -9753,8 +9896,8 @@
         </w:r>
       </w:hyperlink>
     </w:p>
-    <w:bookmarkEnd w:id="253"/>
-    <w:bookmarkStart w:id="255" w:name="ref-Weinstein2014"/>
+    <w:bookmarkEnd w:id="254"/>
+    <w:bookmarkStart w:id="256" w:name="ref-Weinstein2014"/>
     <w:p>
       <w:pPr>
         <w:pStyle w:val="Literaturverzeichnis"/>
@@ -9798,7 +9941,7 @@
       <w:r>
         <w:t xml:space="preserve"> </w:t>
       </w:r>
-      <w:hyperlink r:id="rId254">
+      <w:hyperlink r:id="rId255">
         <w:r>
           <w:rPr>
             <w:rStyle w:val="Hyperlink"/>
@@ -9807,8 +9950,8 @@
         </w:r>
       </w:hyperlink>
     </w:p>
-    <w:bookmarkEnd w:id="255"/>
-    <w:bookmarkStart w:id="257" w:name="ref-Weissgerber2017"/>
+    <w:bookmarkEnd w:id="256"/>
+    <w:bookmarkStart w:id="258" w:name="ref-Weissgerber2017"/>
     <w:p>
       <w:pPr>
         <w:pStyle w:val="Literaturverzeichnis"/>
@@ -9849,7 +9992,7 @@
       <w:r>
         <w:t xml:space="preserve"> </w:t>
       </w:r>
-      <w:hyperlink r:id="rId256">
+      <w:hyperlink r:id="rId257">
         <w:r>
           <w:rPr>
             <w:rStyle w:val="Hyperlink"/>
@@ -9858,8 +10001,8 @@
         </w:r>
       </w:hyperlink>
     </w:p>
-    <w:bookmarkEnd w:id="257"/>
-    <w:bookmarkStart w:id="259" w:name="ref-Weltman2014"/>
+    <w:bookmarkEnd w:id="258"/>
+    <w:bookmarkStart w:id="260" w:name="ref-Weltman2014"/>
     <w:p>
       <w:pPr>
         <w:pStyle w:val="Literaturverzeichnis"/>
@@ -9903,7 +10046,7 @@
       <w:r>
         <w:t xml:space="preserve"> </w:t>
       </w:r>
-      <w:hyperlink r:id="rId258">
+      <w:hyperlink r:id="rId259">
         <w:r>
           <w:rPr>
             <w:rStyle w:val="Hyperlink"/>
@@ -9912,8 +10055,8 @@
         </w:r>
       </w:hyperlink>
     </w:p>
-    <w:bookmarkEnd w:id="259"/>
-    <w:bookmarkStart w:id="261" w:name="ref-Westerman1997"/>
+    <w:bookmarkEnd w:id="260"/>
+    <w:bookmarkStart w:id="262" w:name="ref-Westerman1997"/>
     <w:p>
       <w:pPr>
         <w:pStyle w:val="Literaturverzeichnis"/>
@@ -9954,7 +10097,7 @@
       <w:r>
         <w:t xml:space="preserve"> </w:t>
       </w:r>
-      <w:hyperlink r:id="rId260">
+      <w:hyperlink r:id="rId261">
         <w:r>
           <w:rPr>
             <w:rStyle w:val="Hyperlink"/>
@@ -9963,8 +10106,8 @@
         </w:r>
       </w:hyperlink>
     </w:p>
-    <w:bookmarkEnd w:id="261"/>
-    <w:bookmarkStart w:id="263" w:name="ref-R-plyr"/>
+    <w:bookmarkEnd w:id="262"/>
+    <w:bookmarkStart w:id="264" w:name="ref-R-plyr"/>
     <w:p>
       <w:pPr>
         <w:pStyle w:val="Literaturverzeichnis"/>
@@ -9999,7 +10142,7 @@
       <w:r>
         <w:t xml:space="preserve"> </w:t>
       </w:r>
-      <w:hyperlink r:id="rId262">
+      <w:hyperlink r:id="rId263">
         <w:r>
           <w:rPr>
             <w:rStyle w:val="Hyperlink"/>
@@ -10008,8 +10151,8 @@
         </w:r>
       </w:hyperlink>
     </w:p>
-    <w:bookmarkEnd w:id="263"/>
-    <w:bookmarkStart w:id="265" w:name="ref-R-ggplot2"/>
+    <w:bookmarkEnd w:id="264"/>
+    <w:bookmarkStart w:id="266" w:name="ref-R-ggplot2"/>
     <w:p>
       <w:pPr>
         <w:pStyle w:val="Literaturverzeichnis"/>
@@ -10032,7 +10175,7 @@
       <w:r>
         <w:t xml:space="preserve"> </w:t>
       </w:r>
-      <w:hyperlink r:id="rId264">
+      <w:hyperlink r:id="rId265">
         <w:r>
           <w:rPr>
             <w:rStyle w:val="Hyperlink"/>
@@ -10041,8 +10184,8 @@
         </w:r>
       </w:hyperlink>
     </w:p>
-    <w:bookmarkEnd w:id="265"/>
-    <w:bookmarkStart w:id="266" w:name="ref-Wickham2016"/>
+    <w:bookmarkEnd w:id="266"/>
+    <w:bookmarkStart w:id="267" w:name="ref-Wickham2016"/>
     <w:p>
       <w:pPr>
         <w:pStyle w:val="Literaturverzeichnis"/>
@@ -10065,7 +10208,7 @@
       <w:r>
         <w:t xml:space="preserve"> </w:t>
       </w:r>
-      <w:hyperlink r:id="rId264">
+      <w:hyperlink r:id="rId265">
         <w:r>
           <w:rPr>
             <w:rStyle w:val="Hyperlink"/>
@@ -10074,8 +10217,8 @@
         </w:r>
       </w:hyperlink>
     </w:p>
-    <w:bookmarkEnd w:id="266"/>
-    <w:bookmarkStart w:id="268" w:name="ref-R-tidyverse"/>
+    <w:bookmarkEnd w:id="267"/>
+    <w:bookmarkStart w:id="269" w:name="ref-R-tidyverse"/>
     <w:p>
       <w:pPr>
         <w:pStyle w:val="Literaturverzeichnis"/>
@@ -10098,7 +10241,7 @@
       <w:r>
         <w:t xml:space="preserve"> </w:t>
       </w:r>
-      <w:hyperlink r:id="rId267">
+      <w:hyperlink r:id="rId268">
         <w:r>
           <w:rPr>
             <w:rStyle w:val="Hyperlink"/>
@@ -10107,8 +10250,8 @@
         </w:r>
       </w:hyperlink>
     </w:p>
-    <w:bookmarkEnd w:id="268"/>
-    <w:bookmarkStart w:id="270" w:name="ref-R-forcats"/>
+    <w:bookmarkEnd w:id="269"/>
+    <w:bookmarkStart w:id="271" w:name="ref-R-forcats"/>
     <w:p>
       <w:pPr>
         <w:pStyle w:val="Literaturverzeichnis"/>
@@ -10131,7 +10274,7 @@
       <w:r>
         <w:t xml:space="preserve"> </w:t>
       </w:r>
-      <w:hyperlink r:id="rId269">
+      <w:hyperlink r:id="rId270">
         <w:r>
           <w:rPr>
             <w:rStyle w:val="Hyperlink"/>
@@ -10140,8 +10283,8 @@
         </w:r>
       </w:hyperlink>
     </w:p>
-    <w:bookmarkEnd w:id="270"/>
-    <w:bookmarkStart w:id="272" w:name="ref-R-stringr"/>
+    <w:bookmarkEnd w:id="271"/>
+    <w:bookmarkStart w:id="273" w:name="ref-R-stringr"/>
     <w:p>
       <w:pPr>
         <w:pStyle w:val="Literaturverzeichnis"/>
@@ -10164,7 +10307,7 @@
       <w:r>
         <w:t xml:space="preserve"> </w:t>
       </w:r>
-      <w:hyperlink r:id="rId271">
+      <w:hyperlink r:id="rId272">
         <w:r>
           <w:rPr>
             <w:rStyle w:val="Hyperlink"/>
@@ -10173,8 +10316,8 @@
         </w:r>
       </w:hyperlink>
     </w:p>
-    <w:bookmarkEnd w:id="272"/>
-    <w:bookmarkStart w:id="274" w:name="ref-R-dplyr"/>
+    <w:bookmarkEnd w:id="273"/>
+    <w:bookmarkStart w:id="275" w:name="ref-R-dplyr"/>
     <w:p>
       <w:pPr>
         <w:pStyle w:val="Literaturverzeichnis"/>
@@ -10197,7 +10340,7 @@
       <w:r>
         <w:t xml:space="preserve"> </w:t>
       </w:r>
-      <w:hyperlink r:id="rId273">
+      <w:hyperlink r:id="rId274">
         <w:r>
           <w:rPr>
             <w:rStyle w:val="Hyperlink"/>
@@ -10206,8 +10349,8 @@
         </w:r>
       </w:hyperlink>
     </w:p>
-    <w:bookmarkEnd w:id="274"/>
-    <w:bookmarkStart w:id="276" w:name="ref-R-tidyr"/>
+    <w:bookmarkEnd w:id="275"/>
+    <w:bookmarkStart w:id="277" w:name="ref-R-tidyr"/>
     <w:p>
       <w:pPr>
         <w:pStyle w:val="Literaturverzeichnis"/>
@@ -10230,7 +10373,7 @@
       <w:r>
         <w:t xml:space="preserve"> </w:t>
       </w:r>
-      <w:hyperlink r:id="rId275">
+      <w:hyperlink r:id="rId276">
         <w:r>
           <w:rPr>
             <w:rStyle w:val="Hyperlink"/>
@@ -10239,8 +10382,8 @@
         </w:r>
       </w:hyperlink>
     </w:p>
-    <w:bookmarkEnd w:id="276"/>
-    <w:bookmarkStart w:id="278" w:name="ref-R-readr"/>
+    <w:bookmarkEnd w:id="277"/>
+    <w:bookmarkStart w:id="279" w:name="ref-R-readr"/>
     <w:p>
       <w:pPr>
         <w:pStyle w:val="Literaturverzeichnis"/>
@@ -10263,7 +10406,7 @@
       <w:r>
         <w:t xml:space="preserve"> </w:t>
       </w:r>
-      <w:hyperlink r:id="rId277">
+      <w:hyperlink r:id="rId278">
         <w:r>
           <w:rPr>
             <w:rStyle w:val="Hyperlink"/>
@@ -10272,8 +10415,8 @@
         </w:r>
       </w:hyperlink>
     </w:p>
-    <w:bookmarkEnd w:id="278"/>
-    <w:bookmarkStart w:id="280" w:name="ref-R-cowplot"/>
+    <w:bookmarkEnd w:id="279"/>
+    <w:bookmarkStart w:id="281" w:name="ref-R-cowplot"/>
     <w:p>
       <w:pPr>
         <w:pStyle w:val="Literaturverzeichnis"/>
@@ -10296,7 +10439,7 @@
       <w:r>
         <w:t xml:space="preserve"> </w:t>
       </w:r>
-      <w:hyperlink r:id="rId279">
+      <w:hyperlink r:id="rId280">
         <w:r>
           <w:rPr>
             <w:rStyle w:val="Hyperlink"/>
@@ -10305,8 +10448,8 @@
         </w:r>
       </w:hyperlink>
     </w:p>
-    <w:bookmarkEnd w:id="280"/>
-    <w:bookmarkStart w:id="282" w:name="ref-Xie2018"/>
+    <w:bookmarkEnd w:id="281"/>
+    <w:bookmarkStart w:id="283" w:name="ref-Xie2018"/>
     <w:p>
       <w:pPr>
         <w:pStyle w:val="Literaturverzeichnis"/>
@@ -10350,7 +10493,7 @@
       <w:r>
         <w:t xml:space="preserve"> </w:t>
       </w:r>
-      <w:hyperlink r:id="rId281">
+      <w:hyperlink r:id="rId282">
         <w:r>
           <w:rPr>
             <w:rStyle w:val="Hyperlink"/>
@@ -10359,8 +10502,8 @@
         </w:r>
       </w:hyperlink>
     </w:p>
-    <w:bookmarkEnd w:id="282"/>
-    <w:bookmarkStart w:id="284" w:name="ref-R-knitr"/>
+    <w:bookmarkEnd w:id="283"/>
+    <w:bookmarkStart w:id="285" w:name="ref-R-knitr"/>
     <w:p>
       <w:pPr>
         <w:pStyle w:val="Literaturverzeichnis"/>
@@ -10410,7 +10553,7 @@
       <w:r>
         <w:t xml:space="preserve"> </w:t>
       </w:r>
-      <w:hyperlink r:id="rId283">
+      <w:hyperlink r:id="rId284">
         <w:r>
           <w:rPr>
             <w:rStyle w:val="Hyperlink"/>
@@ -10419,8 +10562,8 @@
         </w:r>
       </w:hyperlink>
     </w:p>
-    <w:bookmarkEnd w:id="284"/>
-    <w:bookmarkStart w:id="286" w:name="ref-Yue2013"/>
+    <w:bookmarkEnd w:id="285"/>
+    <w:bookmarkStart w:id="287" w:name="ref-Yue2013"/>
     <w:p>
       <w:pPr>
         <w:pStyle w:val="Literaturverzeichnis"/>
@@ -10464,7 +10607,7 @@
       <w:r>
         <w:t xml:space="preserve"> </w:t>
       </w:r>
-      <w:hyperlink r:id="rId285">
+      <w:hyperlink r:id="rId286">
         <w:r>
           <w:rPr>
             <w:rStyle w:val="Hyperlink"/>
@@ -10473,9 +10616,9 @@
         </w:r>
       </w:hyperlink>
     </w:p>
-    <w:bookmarkEnd w:id="286"/>
     <w:bookmarkEnd w:id="287"/>
     <w:bookmarkEnd w:id="288"/>
+    <w:bookmarkEnd w:id="289"/>
     <w:sectPr>
       <w:headerReference w:type="even" r:id="rId10"/>
       <w:headerReference w:type="default" r:id="rId9"/>
@@ -10510,7 +10653,7 @@
       </w:r>
     </w:p>
   </w:footnote>
-  <w:footnote w:id="38">
+  <w:footnote w:id="39">
     <w:p>
       <w:pPr>
         <w:pStyle w:val="Funotentext"/>
@@ -10529,7 +10672,7 @@
       </w:r>
     </w:p>
   </w:footnote>
-  <w:footnote w:id="53">
+  <w:footnote w:id="54">
     <w:p>
       <w:pPr>
         <w:pStyle w:val="Funotentext"/>
@@ -10545,29 +10688,29 @@
       </w:r>
       <w:r>
         <w:t xml:space="preserve">Experiments 2 and 3 used a slider scale that ranged from 0-100 in increments of 10 while Experiment 1 had participants type in a number between 0-100.</w:t>
-      </w:r>
-    </w:p>
-  </w:footnote>
-  <w:footnote w:id="57">
-    <w:p>
-      <w:pPr>
-        <w:pStyle w:val="Funotentext"/>
-      </w:pPr>
-      <w:r>
-        <w:rPr>
-          <w:rStyle w:val="Funotenzeichen"/>
-        </w:rPr>
-        <w:footnoteRef/>
-      </w:r>
-      <w:r>
-        <w:t xml:space="preserve"> </w:t>
-      </w:r>
-      <w:r>
-        <w:t xml:space="preserve">A simple time-on-task account does a poor job of explaining the lack of a Sans Forgetica effect we observed in Experiments 1 and 2 when participants were told about a memory test.</w:t>
       </w:r>
     </w:p>
   </w:footnote>
   <w:footnote w:id="58">
+    <w:p>
+      <w:pPr>
+        <w:pStyle w:val="Funotentext"/>
+      </w:pPr>
+      <w:r>
+        <w:rPr>
+          <w:rStyle w:val="Funotenzeichen"/>
+        </w:rPr>
+        <w:footnoteRef/>
+      </w:r>
+      <w:r>
+        <w:t xml:space="preserve"> </w:t>
+      </w:r>
+      <w:r>
+        <w:t xml:space="preserve">A simple time-on-task account does a poor job of explaining the lack of a Sans Forgetica effect we observed in Experiments 1 and 2 when participants were told about a memory test.</w:t>
+      </w:r>
+    </w:p>
+  </w:footnote>
+  <w:footnote w:id="59">
     <w:p>
       <w:pPr>
         <w:pStyle w:val="Funotentext"/>

</xml_diff>